<commit_message>
Added B2 info and deleted Internal Organization
</commit_message>
<xml_diff>
--- a/FAQ/FAQ Computer Science.docx
+++ b/FAQ/FAQ Computer Science.docx
@@ -663,7 +663,7 @@
                 <w:noProof/>
                 <w:webHidden/>
               </w:rPr>
-              <w:t>13</w:t>
+              <w:t>12</w:t>
             </w:r>
             <w:r>
               <w:rPr>
@@ -844,7 +844,7 @@
                     <pic:cNvPicPr/>
                   </pic:nvPicPr>
                   <pic:blipFill>
-                    <a:blip r:embed="rId7"/>
+                    <a:blip r:embed="rId9"/>
                     <a:stretch>
                       <a:fillRect/>
                     </a:stretch>
@@ -946,7 +946,7 @@
                     <pic:cNvPicPr/>
                   </pic:nvPicPr>
                   <pic:blipFill>
-                    <a:blip r:embed="rId8"/>
+                    <a:blip r:embed="rId10"/>
                     <a:stretch>
                       <a:fillRect/>
                     </a:stretch>
@@ -991,7 +991,7 @@
           <w:lang w:val="en-US"/>
         </w:rPr>
       </w:pPr>
-      <w:hyperlink r:id="rId9" w:history="1">
+      <w:hyperlink r:id="rId11" w:history="1">
         <w:r>
           <w:rPr>
             <w:rStyle w:val="Collegamentoipertestuale"/>
@@ -1043,7 +1043,7 @@
           <w:lang w:val="en-US"/>
         </w:rPr>
       </w:pPr>
-      <w:hyperlink r:id="rId10" w:history="1">
+      <w:hyperlink r:id="rId12" w:history="1">
         <w:r>
           <w:rPr>
             <w:rStyle w:val="Collegamentoipertestuale"/>
@@ -1125,7 +1125,7 @@
                     <pic:cNvPicPr/>
                   </pic:nvPicPr>
                   <pic:blipFill>
-                    <a:blip r:embed="rId11"/>
+                    <a:blip r:embed="rId13"/>
                     <a:stretch>
                       <a:fillRect/>
                     </a:stretch>
@@ -1176,7 +1176,7 @@
           <w:lang w:val="en-US"/>
         </w:rPr>
       </w:pPr>
-      <w:hyperlink r:id="rId12" w:history="1">
+      <w:hyperlink r:id="rId14" w:history="1">
         <w:r>
           <w:rPr>
             <w:rStyle w:val="Collegamentoipertestuale"/>
@@ -1228,7 +1228,7 @@
           <w:lang w:val="en-US"/>
         </w:rPr>
       </w:pPr>
-      <w:hyperlink r:id="rId13" w:history="1">
+      <w:hyperlink r:id="rId15" w:history="1">
         <w:r>
           <w:rPr>
             <w:rStyle w:val="Collegamentoipertestuale"/>
@@ -1268,7 +1268,7 @@
           <w:lang w:val="en-US"/>
         </w:rPr>
       </w:pPr>
-      <w:hyperlink r:id="rId14" w:history="1">
+      <w:hyperlink r:id="rId16" w:history="1">
         <w:r>
           <w:rPr>
             <w:rStyle w:val="Collegamentoipertestuale"/>
@@ -1295,7 +1295,7 @@
           <w:lang w:val="en-US"/>
         </w:rPr>
       </w:pPr>
-      <w:hyperlink r:id="rId15" w:history="1">
+      <w:hyperlink r:id="rId17" w:history="1">
         <w:r>
           <w:rPr>
             <w:rStyle w:val="Collegamentoipertestuale"/>
@@ -1347,7 +1347,7 @@
           <w:lang w:val="en-US"/>
         </w:rPr>
       </w:pPr>
-      <w:hyperlink r:id="rId16" w:anchor="c1713" w:history="1">
+      <w:hyperlink r:id="rId18" w:anchor="c1713" w:history="1">
         <w:r>
           <w:rPr>
             <w:rStyle w:val="Collegamentoipertestuale"/>
@@ -1403,7 +1403,7 @@
                     <pic:cNvPicPr/>
                   </pic:nvPicPr>
                   <pic:blipFill>
-                    <a:blip r:embed="rId17"/>
+                    <a:blip r:embed="rId19"/>
                     <a:stretch>
                       <a:fillRect/>
                     </a:stretch>
@@ -1487,7 +1487,7 @@
           <w:numId w:val="1"/>
         </w:numPr>
       </w:pPr>
-      <w:hyperlink r:id="rId18" w:history="1">
+      <w:hyperlink r:id="rId20" w:history="1">
         <w:r>
           <w:rPr>
             <w:rStyle w:val="Collegamentoipertestuale"/>
@@ -1513,7 +1513,7 @@
           <w:lang w:val="en-US"/>
         </w:rPr>
       </w:pPr>
-      <w:hyperlink r:id="rId19" w:history="1">
+      <w:hyperlink r:id="rId21" w:history="1">
         <w:r>
           <w:rPr>
             <w:rStyle w:val="Collegamentoipertestuale"/>
@@ -1558,151 +1558,6 @@
         <w:pStyle w:val="Paragrafoelenco"/>
         <w:numPr>
           <w:ilvl w:val="1"/>
-          <w:numId w:val="1"/>
-        </w:numPr>
-        <w:rPr>
-          <w:lang w:val="en-US"/>
-        </w:rPr>
-      </w:pPr>
-      <w:hyperlink r:id="rId20" w:history="1">
-        <w:r>
-          <w:rPr>
-            <w:rStyle w:val="Collegamentoipertestuale"/>
-            <w:lang w:val="en-US"/>
-          </w:rPr>
-          <w:t>https://www.unipd.it/sites/unipd.it/files/2023/2023_Istruzioni_magistrali_V1.pdf</w:t>
-        </w:r>
-      </w:hyperlink>
-      <w:r>
-        <w:rPr>
-          <w:lang w:val="en-US"/>
-        </w:rPr>
-        <w:t xml:space="preserve"> </w:t>
-      </w:r>
-    </w:p>
-    <w:p>
-      <w:pPr>
-        <w:rPr>
-          <w:lang w:val="en-US"/>
-        </w:rPr>
-      </w:pPr>
-      <w:r>
-        <w:rPr>
-          <w:lang w:val="en-US"/>
-        </w:rPr>
-        <w:t>You first must go to the Uniweb site and completing the “Preimmatricolazione” (pre-enrollment procedure) part, so</w:t>
-      </w:r>
-      <w:r>
-        <w:rPr>
-          <w:lang w:val="en-US"/>
-        </w:rPr>
-        <w:t xml:space="preserve"> (rules in italian menu voices listed below):</w:t>
-      </w:r>
-    </w:p>
-    <w:p>
-      <w:pPr>
-        <w:pStyle w:val="Paragrafoelenco"/>
-        <w:numPr>
-          <w:ilvl w:val="0"/>
-          <w:numId w:val="1"/>
-        </w:numPr>
-        <w:rPr>
-          <w:lang w:val="en-US"/>
-        </w:rPr>
-      </w:pPr>
-      <w:hyperlink r:id="rId21" w:history="1">
-        <w:r>
-          <w:rPr>
-            <w:rStyle w:val="Collegamentoipertestuale"/>
-            <w:lang w:val="en-US"/>
-          </w:rPr>
-          <w:t>https://uniweb.unipd.it/Root.do</w:t>
-        </w:r>
-      </w:hyperlink>
-      <w:r>
-        <w:rPr>
-          <w:lang w:val="en-US"/>
-        </w:rPr>
-        <w:t xml:space="preserve"> </w:t>
-      </w:r>
-    </w:p>
-    <w:p>
-      <w:pPr>
-        <w:pStyle w:val="Paragrafoelenco"/>
-        <w:numPr>
-          <w:ilvl w:val="0"/>
-          <w:numId w:val="1"/>
-        </w:numPr>
-        <w:rPr>
-          <w:lang w:val="en-US"/>
-        </w:rPr>
-      </w:pPr>
-      <w:r>
-        <w:rPr>
-          <w:lang w:val="en-US"/>
-        </w:rPr>
-        <w:t xml:space="preserve">Click on the hamburger menu, then select Didattica </w:t>
-      </w:r>
-      <w:r>
-        <w:rPr>
-          <w:lang w:val="en-US"/>
-        </w:rPr>
-        <w:t xml:space="preserve">&gt; Preimmatricolazione </w:t>
-      </w:r>
-      <w:r>
-        <w:rPr>
-          <w:lang w:val="en-US"/>
-        </w:rPr>
-        <w:t xml:space="preserve">ad accesso libero </w:t>
-      </w:r>
-      <w:r>
-        <w:rPr>
-          <w:lang w:val="en-US"/>
-        </w:rPr>
-        <w:t xml:space="preserve">&gt; </w:t>
-      </w:r>
-      <w:r>
-        <w:rPr>
-          <w:lang w:val="en-US"/>
-        </w:rPr>
-        <w:t xml:space="preserve">Laurea Magistrale &gt; </w:t>
-      </w:r>
-      <w:r>
-        <w:rPr>
-          <w:lang w:val="en-US"/>
-        </w:rPr>
-        <w:t>Computer Science and all</w:t>
-      </w:r>
-      <w:r>
-        <w:rPr>
-          <w:lang w:val="en-US"/>
-        </w:rPr>
-        <w:t xml:space="preserve"> the data should be listed there; here you can see the final score of you Bachelor if you already have one, otherwise, if you come from one another school, department, etc., you can list the courses passed singularly</w:t>
-      </w:r>
-    </w:p>
-    <w:p>
-      <w:pPr>
-        <w:pStyle w:val="Paragrafoelenco"/>
-        <w:numPr>
-          <w:ilvl w:val="1"/>
-          <w:numId w:val="1"/>
-        </w:numPr>
-        <w:rPr>
-          <w:lang w:val="en-US"/>
-        </w:rPr>
-      </w:pPr>
-      <w:r>
-        <w:rPr>
-          <w:lang w:val="en-US"/>
-        </w:rPr>
-        <w:t>It’s also listed the complete thing at page 1 (italian) or 7 (english) inside:</w:t>
-      </w:r>
-    </w:p>
-    <w:p>
-      <w:pPr>
-        <w:pStyle w:val="Paragrafoelenco"/>
-        <w:numPr>
-          <w:ilvl w:val="2"/>
           <w:numId w:val="1"/>
         </w:numPr>
         <w:rPr>
@@ -1727,6 +1582,25 @@
     </w:p>
     <w:p>
       <w:pPr>
+        <w:rPr>
+          <w:lang w:val="en-US"/>
+        </w:rPr>
+      </w:pPr>
+      <w:r>
+        <w:rPr>
+          <w:lang w:val="en-US"/>
+        </w:rPr>
+        <w:t>You first must go to the Uniweb site and completing the “Preimmatricolazione” (pre-enrollment procedure) part, so</w:t>
+      </w:r>
+      <w:r>
+        <w:rPr>
+          <w:lang w:val="en-US"/>
+        </w:rPr>
+        <w:t xml:space="preserve"> (rules in italian menu voices listed below):</w:t>
+      </w:r>
+    </w:p>
+    <w:p>
+      <w:pPr>
         <w:pStyle w:val="Paragrafoelenco"/>
         <w:numPr>
           <w:ilvl w:val="0"/>
@@ -1736,6 +1610,132 @@
           <w:lang w:val="en-US"/>
         </w:rPr>
       </w:pPr>
+      <w:hyperlink r:id="rId23" w:history="1">
+        <w:r>
+          <w:rPr>
+            <w:rStyle w:val="Collegamentoipertestuale"/>
+            <w:lang w:val="en-US"/>
+          </w:rPr>
+          <w:t>https://uniweb.unipd.it/Root.do</w:t>
+        </w:r>
+      </w:hyperlink>
+      <w:r>
+        <w:rPr>
+          <w:lang w:val="en-US"/>
+        </w:rPr>
+        <w:t xml:space="preserve"> </w:t>
+      </w:r>
+    </w:p>
+    <w:p>
+      <w:pPr>
+        <w:pStyle w:val="Paragrafoelenco"/>
+        <w:numPr>
+          <w:ilvl w:val="0"/>
+          <w:numId w:val="1"/>
+        </w:numPr>
+        <w:rPr>
+          <w:lang w:val="en-US"/>
+        </w:rPr>
+      </w:pPr>
+      <w:r>
+        <w:rPr>
+          <w:lang w:val="en-US"/>
+        </w:rPr>
+        <w:t xml:space="preserve">Click on the hamburger menu, then select Didattica </w:t>
+      </w:r>
+      <w:r>
+        <w:rPr>
+          <w:lang w:val="en-US"/>
+        </w:rPr>
+        <w:t xml:space="preserve">&gt; Preimmatricolazione </w:t>
+      </w:r>
+      <w:r>
+        <w:rPr>
+          <w:lang w:val="en-US"/>
+        </w:rPr>
+        <w:t xml:space="preserve">ad accesso libero </w:t>
+      </w:r>
+      <w:r>
+        <w:rPr>
+          <w:lang w:val="en-US"/>
+        </w:rPr>
+        <w:t xml:space="preserve">&gt; </w:t>
+      </w:r>
+      <w:r>
+        <w:rPr>
+          <w:lang w:val="en-US"/>
+        </w:rPr>
+        <w:t xml:space="preserve">Laurea Magistrale &gt; </w:t>
+      </w:r>
+      <w:r>
+        <w:rPr>
+          <w:lang w:val="en-US"/>
+        </w:rPr>
+        <w:t>Computer Science and all</w:t>
+      </w:r>
+      <w:r>
+        <w:rPr>
+          <w:lang w:val="en-US"/>
+        </w:rPr>
+        <w:t xml:space="preserve"> the data should be listed there; here you can see the final score of you Bachelor if you already have one, otherwise, if you come from one another school, department, etc., you can list the courses passed singularly</w:t>
+      </w:r>
+    </w:p>
+    <w:p>
+      <w:pPr>
+        <w:pStyle w:val="Paragrafoelenco"/>
+        <w:numPr>
+          <w:ilvl w:val="1"/>
+          <w:numId w:val="1"/>
+        </w:numPr>
+        <w:rPr>
+          <w:lang w:val="en-US"/>
+        </w:rPr>
+      </w:pPr>
+      <w:r>
+        <w:rPr>
+          <w:lang w:val="en-US"/>
+        </w:rPr>
+        <w:t>It’s also listed the complete thing at page 1 (italian) or 7 (english) inside:</w:t>
+      </w:r>
+    </w:p>
+    <w:p>
+      <w:pPr>
+        <w:pStyle w:val="Paragrafoelenco"/>
+        <w:numPr>
+          <w:ilvl w:val="2"/>
+          <w:numId w:val="1"/>
+        </w:numPr>
+        <w:rPr>
+          <w:lang w:val="en-US"/>
+        </w:rPr>
+      </w:pPr>
+      <w:hyperlink r:id="rId24" w:history="1">
+        <w:r>
+          <w:rPr>
+            <w:rStyle w:val="Collegamentoipertestuale"/>
+            <w:lang w:val="en-US"/>
+          </w:rPr>
+          <w:t>https://www.unipd.it/sites/unipd.it/files/2023/2023_Istruzioni_magistrali_V1.pdf</w:t>
+        </w:r>
+      </w:hyperlink>
+      <w:r>
+        <w:rPr>
+          <w:lang w:val="en-US"/>
+        </w:rPr>
+        <w:t xml:space="preserve"> </w:t>
+      </w:r>
+    </w:p>
+    <w:p>
+      <w:pPr>
+        <w:pStyle w:val="Paragrafoelenco"/>
+        <w:numPr>
+          <w:ilvl w:val="0"/>
+          <w:numId w:val="1"/>
+        </w:numPr>
+        <w:rPr>
+          <w:lang w:val="en-US"/>
+        </w:rPr>
+      </w:pPr>
       <w:r>
         <w:rPr>
           <w:lang w:val="en-US"/>
@@ -1754,7 +1754,7 @@
           <w:lang w:val="en-US"/>
         </w:rPr>
       </w:pPr>
-      <w:hyperlink r:id="rId23" w:history="1">
+      <w:hyperlink r:id="rId25" w:history="1">
         <w:r>
           <w:rPr>
             <w:rStyle w:val="Collegamentoipertestuale"/>
@@ -1794,7 +1794,7 @@
           <w:lang w:val="en-US"/>
         </w:rPr>
       </w:pPr>
-      <w:hyperlink r:id="rId24" w:history="1">
+      <w:hyperlink r:id="rId26" w:history="1">
         <w:r>
           <w:rPr>
             <w:rStyle w:val="Collegamentoipertestuale"/>
@@ -1869,7 +1869,7 @@
           <w:lang w:val="en-US"/>
         </w:rPr>
       </w:pPr>
-      <w:hyperlink r:id="rId25" w:history="1">
+      <w:hyperlink r:id="rId27" w:history="1">
         <w:r>
           <w:rPr>
             <w:rStyle w:val="Collegamentoipertestuale"/>
@@ -1987,7 +1987,7 @@
           <w:lang w:val="en-US"/>
         </w:rPr>
       </w:pPr>
-      <w:hyperlink r:id="rId26" w:history="1">
+      <w:hyperlink r:id="rId28" w:history="1">
         <w:r>
           <w:rPr>
             <w:rStyle w:val="Collegamentoipertestuale"/>
@@ -2025,7 +2025,7 @@
           <w:numId w:val="1"/>
         </w:numPr>
       </w:pPr>
-      <w:hyperlink r:id="rId27" w:history="1">
+      <w:hyperlink r:id="rId29" w:history="1">
         <w:r>
           <w:rPr>
             <w:rStyle w:val="Collegamentoipertestuale"/>
@@ -2087,7 +2087,7 @@
         </w:rPr>
         <w:t xml:space="preserve">As stated from: </w:t>
       </w:r>
-      <w:hyperlink r:id="rId28" w:history="1">
+      <w:hyperlink r:id="rId30" w:history="1">
         <w:r>
           <w:rPr>
             <w:rStyle w:val="Collegamentoipertestuale"/>
@@ -2142,7 +2142,7 @@
                     <pic:cNvPicPr/>
                   </pic:nvPicPr>
                   <pic:blipFill>
-                    <a:blip r:embed="rId29"/>
+                    <a:blip r:embed="rId31"/>
                     <a:stretch>
                       <a:fillRect/>
                     </a:stretch>
@@ -2190,7 +2190,7 @@
                     <pic:cNvPicPr/>
                   </pic:nvPicPr>
                   <pic:blipFill>
-                    <a:blip r:embed="rId30"/>
+                    <a:blip r:embed="rId32"/>
                     <a:stretch>
                       <a:fillRect/>
                     </a:stretch>
@@ -2426,7 +2426,7 @@
                     <pic:cNvPicPr/>
                   </pic:nvPicPr>
                   <pic:blipFill>
-                    <a:blip r:embed="rId31"/>
+                    <a:blip r:embed="rId33"/>
                     <a:stretch>
                       <a:fillRect/>
                     </a:stretch>
@@ -2474,7 +2474,7 @@
                     <pic:cNvPicPr/>
                   </pic:nvPicPr>
                   <pic:blipFill>
-                    <a:blip r:embed="rId32"/>
+                    <a:blip r:embed="rId34"/>
                     <a:stretch>
                       <a:fillRect/>
                     </a:stretch>
@@ -2519,7 +2519,7 @@
           <w:lang w:val="en-US"/>
         </w:rPr>
       </w:pPr>
-      <w:hyperlink r:id="rId33" w:history="1">
+      <w:hyperlink r:id="rId35" w:history="1">
         <w:r>
           <w:rPr>
             <w:rStyle w:val="Collegamentoipertestuale"/>
@@ -2693,7 +2693,7 @@
                     <pic:cNvPicPr/>
                   </pic:nvPicPr>
                   <pic:blipFill>
-                    <a:blip r:embed="rId34"/>
+                    <a:blip r:embed="rId36"/>
                     <a:stretch>
                       <a:fillRect/>
                     </a:stretch>
@@ -2754,7 +2754,7 @@
                     <pic:cNvPicPr/>
                   </pic:nvPicPr>
                   <pic:blipFill>
-                    <a:blip r:embed="rId35"/>
+                    <a:blip r:embed="rId37"/>
                     <a:stretch>
                       <a:fillRect/>
                     </a:stretch>
@@ -2913,7 +2913,7 @@
                     <pic:cNvPicPr/>
                   </pic:nvPicPr>
                   <pic:blipFill>
-                    <a:blip r:embed="rId36"/>
+                    <a:blip r:embed="rId38"/>
                     <a:stretch>
                       <a:fillRect/>
                     </a:stretch>
@@ -2971,7 +2971,7 @@
           <w:lang w:val="en-US"/>
         </w:rPr>
       </w:pPr>
-      <w:hyperlink r:id="rId37" w:history="1">
+      <w:hyperlink r:id="rId39" w:history="1">
         <w:r>
           <w:rPr>
             <w:rStyle w:val="Collegamentoipertestuale"/>
@@ -3027,7 +3027,7 @@
                     <pic:cNvPicPr/>
                   </pic:nvPicPr>
                   <pic:blipFill>
-                    <a:blip r:embed="rId38"/>
+                    <a:blip r:embed="rId40"/>
                     <a:stretch>
                       <a:fillRect/>
                     </a:stretch>
@@ -3115,7 +3115,7 @@
           <w:lang w:val="en-US"/>
         </w:rPr>
       </w:pPr>
-      <w:hyperlink r:id="rId39" w:history="1">
+      <w:hyperlink r:id="rId41" w:history="1">
         <w:r>
           <w:rPr>
             <w:rStyle w:val="Collegamentoipertestuale"/>
@@ -3182,7 +3182,7 @@
                     <pic:cNvPicPr/>
                   </pic:nvPicPr>
                   <pic:blipFill>
-                    <a:blip r:embed="rId40"/>
+                    <a:blip r:embed="rId42"/>
                     <a:stretch>
                       <a:fillRect/>
                     </a:stretch>
@@ -3264,7 +3264,7 @@
           <w:lang w:val="en-US"/>
         </w:rPr>
       </w:pPr>
-      <w:hyperlink r:id="rId41" w:history="1">
+      <w:hyperlink r:id="rId43" w:history="1">
         <w:r>
           <w:rPr>
             <w:rStyle w:val="Collegamentoipertestuale"/>
@@ -3321,7 +3321,7 @@
           <w:lang w:val="en-US"/>
         </w:rPr>
       </w:pPr>
-      <w:hyperlink r:id="rId42" w:history="1">
+      <w:hyperlink r:id="rId44" w:history="1">
         <w:r>
           <w:rPr>
             <w:rStyle w:val="Collegamentoipertestuale"/>
@@ -3378,7 +3378,7 @@
           <w:lang w:val="en-US"/>
         </w:rPr>
       </w:pPr>
-      <w:hyperlink r:id="rId43" w:history="1">
+      <w:hyperlink r:id="rId45" w:history="1">
         <w:r>
           <w:rPr>
             <w:rStyle w:val="Collegamentoipertestuale"/>
@@ -3423,7 +3423,7 @@
           <w:lang w:val="en-US"/>
         </w:rPr>
       </w:pPr>
-      <w:hyperlink r:id="rId44" w:history="1">
+      <w:hyperlink r:id="rId46" w:history="1">
         <w:r>
           <w:rPr>
             <w:rStyle w:val="Collegamentoipertestuale"/>
@@ -3486,7 +3486,7 @@
           <w:lang w:val="en-US"/>
         </w:rPr>
       </w:pPr>
-      <w:hyperlink r:id="rId45" w:history="1">
+      <w:hyperlink r:id="rId47" w:history="1">
         <w:r>
           <w:rPr>
             <w:rStyle w:val="Collegamentoipertestuale"/>
@@ -3610,7 +3610,7 @@
           <w:lang w:val="en-US"/>
         </w:rPr>
       </w:pPr>
-      <w:hyperlink r:id="rId46" w:history="1">
+      <w:hyperlink r:id="rId48" w:history="1">
         <w:r>
           <w:rPr>
             <w:rStyle w:val="Collegamentoipertestuale"/>
@@ -3649,7 +3649,7 @@
           <w:lang w:val="en-US"/>
         </w:rPr>
       </w:pPr>
-      <w:hyperlink r:id="rId47" w:history="1">
+      <w:hyperlink r:id="rId49" w:history="1">
         <w:r>
           <w:rPr>
             <w:rStyle w:val="Collegamentoipertestuale"/>
@@ -3712,7 +3712,7 @@
         </w:rPr>
         <w:t xml:space="preserve">: </w:t>
       </w:r>
-      <w:hyperlink r:id="rId48" w:history="1">
+      <w:hyperlink r:id="rId50" w:history="1">
         <w:r>
           <w:rPr>
             <w:rStyle w:val="Collegamentoipertestuale"/>
@@ -3740,7 +3740,7 @@
         </w:rPr>
         <w:t xml:space="preserve">You can also have a comprehensive view here: </w:t>
       </w:r>
-      <w:hyperlink r:id="rId49" w:history="1">
+      <w:hyperlink r:id="rId51" w:history="1">
         <w:r>
           <w:rPr>
             <w:rStyle w:val="Collegamentoipertestuale"/>
@@ -3816,7 +3816,7 @@
                     <pic:cNvPicPr/>
                   </pic:nvPicPr>
                   <pic:blipFill>
-                    <a:blip r:embed="rId50"/>
+                    <a:blip r:embed="rId52"/>
                     <a:stretch>
                       <a:fillRect/>
                     </a:stretch>
@@ -3864,7 +3864,7 @@
                     <pic:cNvPicPr/>
                   </pic:nvPicPr>
                   <pic:blipFill>
-                    <a:blip r:embed="rId51"/>
+                    <a:blip r:embed="rId53"/>
                     <a:stretch>
                       <a:fillRect/>
                     </a:stretch>
@@ -3964,7 +3964,7 @@
                     <pic:cNvPicPr/>
                   </pic:nvPicPr>
                   <pic:blipFill>
-                    <a:blip r:embed="rId52"/>
+                    <a:blip r:embed="rId54"/>
                     <a:stretch>
                       <a:fillRect/>
                     </a:stretch>
@@ -4012,7 +4012,7 @@
                     <pic:cNvPicPr/>
                   </pic:nvPicPr>
                   <pic:blipFill>
-                    <a:blip r:embed="rId53"/>
+                    <a:blip r:embed="rId55"/>
                     <a:stretch>
                       <a:fillRect/>
                     </a:stretch>
@@ -4272,13 +4272,14 @@
           <w:lang w:val="en-US"/>
         </w:rPr>
       </w:pPr>
+      <w:bookmarkStart w:id="5" w:name="_Toc147492632"/>
       <w:r>
         <w:rPr>
           <w:lang w:val="en-US"/>
         </w:rPr>
         <w:t xml:space="preserve">Reference site: </w:t>
       </w:r>
-      <w:hyperlink r:id="rId54" w:history="1">
+      <w:hyperlink r:id="rId56" w:history="1">
         <w:r>
           <w:rPr>
             <w:rStyle w:val="Collegamentoipertestuale"/>
@@ -4306,7 +4307,7 @@
           <w:lang w:val="en-US"/>
         </w:rPr>
         <w:drawing>
-          <wp:inline distT="0" distB="0" distL="0" distR="0" wp14:anchorId="518FEB0C" wp14:editId="4A920504">
+          <wp:inline distT="0" distB="0" distL="0" distR="0" wp14:anchorId="2DF85292" wp14:editId="2A846928">
             <wp:extent cx="4627419" cy="2186648"/>
             <wp:effectExtent l="0" t="0" r="1905" b="4445"/>
             <wp:docPr id="2039455757" name="Immagine 1" descr="Immagine che contiene testo, schermata, Carattere&#10;&#10;Descrizione generata automaticamente"/>
@@ -4321,7 +4322,7 @@
                     <pic:cNvPicPr/>
                   </pic:nvPicPr>
                   <pic:blipFill>
-                    <a:blip r:embed="rId55"/>
+                    <a:blip r:embed="rId57"/>
                     <a:stretch>
                       <a:fillRect/>
                     </a:stretch>
@@ -4352,76 +4353,22 @@
         <w:rPr>
           <w:lang w:val="en-US"/>
         </w:rPr>
-        <w:t>This part is written because of the three credits we must recognize the needed B2 Speaking part. You can take this exam whenever you want.</w:t>
-      </w:r>
-    </w:p>
-    <w:p>
-      <w:pPr>
-        <w:rPr>
-          <w:lang w:val="en-US"/>
-        </w:rPr>
-      </w:pPr>
-      <w:r>
-        <w:rPr>
-          <w:lang w:val="en-US"/>
-        </w:rPr>
-        <w:t>Remember or notice that, i</w:t>
-      </w:r>
-      <w:r>
-        <w:rPr>
-          <w:lang w:val="en-US"/>
-        </w:rPr>
-        <w:t>f you have a certification</w:t>
-      </w:r>
-      <w:r>
-        <w:rPr>
-          <w:lang w:val="en-US"/>
-        </w:rPr>
-        <w:t xml:space="preserve">, </w:t>
-      </w:r>
-      <w:r>
-        <w:rPr>
-          <w:lang w:val="en-US"/>
-        </w:rPr>
-        <w:t xml:space="preserve">you can </w:t>
-      </w:r>
-      <w:r>
-        <w:rPr>
-          <w:lang w:val="en-US"/>
-        </w:rPr>
-        <w:t xml:space="preserve">have it </w:t>
-      </w:r>
-      <w:r>
-        <w:rPr>
-          <w:lang w:val="en-US"/>
-        </w:rPr>
-        <w:t>recognize</w:t>
-      </w:r>
-      <w:r>
-        <w:rPr>
-          <w:lang w:val="en-US"/>
-        </w:rPr>
-        <w:t>d</w:t>
-      </w:r>
-      <w:r>
-        <w:rPr>
-          <w:lang w:val="en-US"/>
-        </w:rPr>
-        <w:t xml:space="preserve"> officially via</w:t>
-      </w:r>
-      <w:r>
-        <w:rPr>
-          <w:lang w:val="en-US"/>
-        </w:rPr>
-        <w:t xml:space="preserve"> the rules listed here</w:t>
-      </w:r>
-      <w:r>
-        <w:rPr>
-          <w:lang w:val="en-US"/>
-        </w:rPr>
-        <w:t xml:space="preserve">: </w:t>
-      </w:r>
-      <w:hyperlink r:id="rId56" w:history="1">
+        <w:t>This part is written because of the three credits we must recognize the needed B2 Speaking part. You can take this exam whenever you want, just before the graduation of course. You won’t speak to people, it will be only you recording to a PC according to the test structure below.</w:t>
+      </w:r>
+    </w:p>
+    <w:p>
+      <w:pPr>
+        <w:rPr>
+          <w:lang w:val="en-US"/>
+        </w:rPr>
+      </w:pPr>
+      <w:r>
+        <w:rPr>
+          <w:lang w:val="en-US"/>
+        </w:rPr>
+        <w:t xml:space="preserve">Remember or notice that, if you have a certification, you can have it recognized officially via the rules listed here: </w:t>
+      </w:r>
+      <w:hyperlink r:id="rId58" w:history="1">
         <w:r>
           <w:rPr>
             <w:rStyle w:val="Collegamentoipertestuale"/>
@@ -4449,58 +4396,27 @@
         </w:rPr>
         <w:t xml:space="preserve">Concretely, as said inside: </w:t>
       </w:r>
-      <w:hyperlink r:id="rId57" w:history="1">
+      <w:hyperlink r:id="rId59" w:history="1">
         <w:r>
           <w:rPr>
             <w:rStyle w:val="Collegamentoipertestuale"/>
             <w:lang w:val="en-US"/>
           </w:rPr>
-          <w:t>https://www.scienze.unipd.it/inglese-lm-2223/</w:t>
+          <w:t>https://www.scienze.unipd</w:t>
         </w:r>
-      </w:hyperlink>
-      <w:r>
-        <w:rPr>
-          <w:lang w:val="en-US"/>
-        </w:rPr>
-        <w:t xml:space="preserve"> </w:t>
-      </w:r>
-    </w:p>
-    <w:p>
-      <w:pPr>
-        <w:pStyle w:val="Paragrafoelenco"/>
-        <w:numPr>
-          <w:ilvl w:val="0"/>
-          <w:numId w:val="1"/>
-        </w:numPr>
-        <w:rPr>
-          <w:lang w:val="en-US"/>
-        </w:rPr>
-      </w:pPr>
-      <w:r>
-        <w:rPr>
-          <w:lang w:val="en-US"/>
-        </w:rPr>
-        <w:t xml:space="preserve">We do have to take an oral test to pass, having it booked inside the CLA website. Here you will find more information: </w:t>
-      </w:r>
-    </w:p>
-    <w:p>
-      <w:pPr>
-        <w:pStyle w:val="Paragrafoelenco"/>
-        <w:numPr>
-          <w:ilvl w:val="1"/>
-          <w:numId w:val="1"/>
-        </w:numPr>
-        <w:rPr>
-          <w:lang w:val="en-US"/>
-        </w:rPr>
-      </w:pPr>
-      <w:hyperlink r:id="rId58" w:history="1">
         <w:r>
           <w:rPr>
             <w:rStyle w:val="Collegamentoipertestuale"/>
             <w:lang w:val="en-US"/>
           </w:rPr>
-          <w:t>https://cla.unipd.it/attivita/corsi/corso-tal-b2-speaking/</w:t>
+          <w:t>.</w:t>
+        </w:r>
+        <w:r>
+          <w:rPr>
+            <w:rStyle w:val="Collegamentoipertestuale"/>
+            <w:lang w:val="en-US"/>
+          </w:rPr>
+          <w:t>it/inglese-lm-2223/</w:t>
         </w:r>
       </w:hyperlink>
       <w:r>
@@ -4525,7 +4441,26 @@
         <w:rPr>
           <w:lang w:val="en-US"/>
         </w:rPr>
-        <w:t>There is also an introductory course, but you can effectively take a mock of the oral test here:</w:t>
+        <w:t>We do have to take an oral test to pass, having it booked inside the CLA website. Here you will find more information</w:t>
+      </w:r>
+      <w:r>
+        <w:rPr>
+          <w:lang w:val="en-US"/>
+        </w:rPr>
+        <w:t xml:space="preserve"> about a preparatory course (</w:t>
+      </w:r>
+      <w:r>
+        <w:rPr>
+          <w:u w:val="single"/>
+          <w:lang w:val="en-US"/>
+        </w:rPr>
+        <w:t>not mandatory</w:t>
+      </w:r>
+      <w:r>
+        <w:rPr>
+          <w:lang w:val="en-US"/>
+        </w:rPr>
+        <w:t xml:space="preserve"> to take the exam):</w:t>
       </w:r>
     </w:p>
     <w:p>
@@ -4539,7 +4474,80 @@
           <w:lang w:val="en-US"/>
         </w:rPr>
       </w:pPr>
-      <w:hyperlink r:id="rId59" w:history="1">
+      <w:hyperlink r:id="rId60" w:history="1">
+        <w:r>
+          <w:rPr>
+            <w:rStyle w:val="Collegamentoipertestuale"/>
+            <w:lang w:val="en-US"/>
+          </w:rPr>
+          <w:t>https://cla.unipd.it/attivita</w:t>
+        </w:r>
+        <w:r>
+          <w:rPr>
+            <w:rStyle w:val="Collegamentoipertestuale"/>
+            <w:lang w:val="en-US"/>
+          </w:rPr>
+          <w:t>/</w:t>
+        </w:r>
+        <w:r>
+          <w:rPr>
+            <w:rStyle w:val="Collegamentoipertestuale"/>
+            <w:lang w:val="en-US"/>
+          </w:rPr>
+          <w:t>corsi/corso-tal-b2-speaking/</w:t>
+        </w:r>
+      </w:hyperlink>
+      <w:r>
+        <w:rPr>
+          <w:lang w:val="en-US"/>
+        </w:rPr>
+        <w:t xml:space="preserve"> </w:t>
+      </w:r>
+    </w:p>
+    <w:p>
+      <w:pPr>
+        <w:pStyle w:val="Paragrafoelenco"/>
+        <w:numPr>
+          <w:ilvl w:val="0"/>
+          <w:numId w:val="1"/>
+        </w:numPr>
+        <w:rPr>
+          <w:lang w:val="en-US"/>
+        </w:rPr>
+      </w:pPr>
+      <w:r>
+        <w:rPr>
+          <w:lang w:val="en-US"/>
+        </w:rPr>
+        <w:t xml:space="preserve">Here you can effectively see a </w:t>
+      </w:r>
+      <w:proofErr w:type="gramStart"/>
+      <w:r>
+        <w:rPr>
+          <w:lang w:val="en-US"/>
+        </w:rPr>
+        <w:t>mock</w:t>
+      </w:r>
+      <w:proofErr w:type="gramEnd"/>
+      <w:r>
+        <w:rPr>
+          <w:lang w:val="en-US"/>
+        </w:rPr>
+        <w:t xml:space="preserve"> of the oral test here:</w:t>
+      </w:r>
+    </w:p>
+    <w:p>
+      <w:pPr>
+        <w:pStyle w:val="Paragrafoelenco"/>
+        <w:numPr>
+          <w:ilvl w:val="1"/>
+          <w:numId w:val="1"/>
+        </w:numPr>
+        <w:rPr>
+          <w:lang w:val="en-US"/>
+        </w:rPr>
+      </w:pPr>
+      <w:hyperlink r:id="rId61" w:history="1">
         <w:r>
           <w:rPr>
             <w:rStyle w:val="Collegamentoipertestuale"/>
@@ -4579,7 +4587,7 @@
           <w:noProof/>
         </w:rPr>
         <w:drawing>
-          <wp:inline distT="0" distB="0" distL="0" distR="0" wp14:anchorId="55B5FECD" wp14:editId="5DF5901B">
+          <wp:inline distT="0" distB="0" distL="0" distR="0" wp14:anchorId="34C2ED43" wp14:editId="3514F2FD">
             <wp:extent cx="6120130" cy="1666240"/>
             <wp:effectExtent l="0" t="0" r="0" b="0"/>
             <wp:docPr id="2061080289" name="Immagine 1" descr="Immagine che contiene testo, schermata, Carattere&#10;&#10;Descrizione generata automaticamente"/>
@@ -4594,7 +4602,7 @@
                     <pic:cNvPicPr/>
                   </pic:nvPicPr>
                   <pic:blipFill>
-                    <a:blip r:embed="rId60"/>
+                    <a:blip r:embed="rId62"/>
                     <a:stretch>
                       <a:fillRect/>
                     </a:stretch>
@@ -4625,9 +4633,36 @@
         <w:rPr>
           <w:lang w:val="en-US"/>
         </w:rPr>
+        <w:t>One thing to note is that, as can be seen from the video available on the Moodle mock test page above, each time you recorded something, you must listen for it and downloading it, just to see if it worked. When you take the test, the examiners, which will repeat twice instructions in Italian and English, will tell you this. First, they will tell you the exam structure, the Moodle password, they will give you a piece of paper to take notes and the exam is just that.</w:t>
+      </w:r>
+    </w:p>
+    <w:p>
+      <w:pPr>
+        <w:rPr>
+          <w:lang w:val="en-US"/>
+        </w:rPr>
+      </w:pPr>
+      <w:r>
+        <w:rPr>
+          <w:lang w:val="en-US"/>
+        </w:rPr>
+        <w:br w:type="page"/>
+      </w:r>
+    </w:p>
+    <w:p>
+      <w:pPr>
+        <w:rPr>
+          <w:lang w:val="en-US"/>
+        </w:rPr>
+      </w:pPr>
+      <w:r>
+        <w:rPr>
+          <w:lang w:val="en-US"/>
+        </w:rPr>
+        <w:lastRenderedPageBreak/>
         <w:t xml:space="preserve">Inside of: </w:t>
       </w:r>
-      <w:hyperlink r:id="rId61" w:history="1">
+      <w:hyperlink r:id="rId63" w:history="1">
         <w:r>
           <w:rPr>
             <w:rStyle w:val="Collegamentoipertestuale"/>
@@ -4682,20 +4717,7 @@
         <w:rPr>
           <w:lang w:val="en-US"/>
         </w:rPr>
-        <w:t>After one/two weeks you should receive the result of the exam. Then, inside your UniPD mail you will receive the proper Open Badge and your credits will soon (in a few days) registered inside your record book (libretto)</w:t>
-      </w:r>
-    </w:p>
-    <w:p>
-      <w:pPr>
-        <w:rPr>
-          <w:lang w:val="en-US"/>
-        </w:rPr>
-      </w:pPr>
-      <w:r>
-        <w:rPr>
-          <w:lang w:val="en-US"/>
-        </w:rPr>
-        <w:br w:type="page"/>
+        <w:t>After one/two weeks you should receive the result of the exam. Then, inside your UniPD mail you will receive the proper Open Badge and your credits will soon be registered inside your record book (libretto)</w:t>
       </w:r>
     </w:p>
     <w:p>
@@ -4705,12 +4727,10 @@
           <w:lang w:val="en-US"/>
         </w:rPr>
       </w:pPr>
-      <w:bookmarkStart w:id="5" w:name="_Toc147492632"/>
-      <w:r>
-        <w:rPr>
-          <w:lang w:val="en-US"/>
-        </w:rPr>
-        <w:lastRenderedPageBreak/>
+      <w:r>
+        <w:rPr>
+          <w:lang w:val="en-US"/>
+        </w:rPr>
         <w:t>Master Thesis</w:t>
       </w:r>
       <w:bookmarkEnd w:id="5"/>
@@ -4750,7 +4770,7 @@
                     <pic:cNvPicPr/>
                   </pic:nvPicPr>
                   <pic:blipFill>
-                    <a:blip r:embed="rId62"/>
+                    <a:blip r:embed="rId64"/>
                     <a:stretch>
                       <a:fillRect/>
                     </a:stretch>
@@ -4792,7 +4812,7 @@
                     <pic:cNvPicPr/>
                   </pic:nvPicPr>
                   <pic:blipFill>
-                    <a:blip r:embed="rId63"/>
+                    <a:blip r:embed="rId65"/>
                     <a:stretch>
                       <a:fillRect/>
                     </a:stretch>
@@ -4879,7 +4899,14 @@
         <w:rPr>
           <w:lang w:val="en-US"/>
         </w:rPr>
-        <w:t>, the Master Project should be started after finishing the course exams or, at least, when the number of course exams still to be given is limited (say, 2/3 at most).  Ideally, this should happen at the beginning of the second semester of the second year (but in case you are late with the exams, first concentrate on them).</w:t>
+        <w:t xml:space="preserve">, the Master Project should be started after finishing the course exams or, at least, when the number </w:t>
+      </w:r>
+      <w:r>
+        <w:rPr>
+          <w:lang w:val="en-US"/>
+        </w:rPr>
+        <w:lastRenderedPageBreak/>
+        <w:t>of course exams still to be given is limited (say, 2/3 at most).  Ideally, this should happen at the beginning of the second semester of the second year (but in case you are late with the exams, first concentrate on them).</w:t>
       </w:r>
     </w:p>
     <w:p>
@@ -4934,7 +4961,6 @@
         <w:rPr>
           <w:lang w:val="en-US"/>
         </w:rPr>
-        <w:lastRenderedPageBreak/>
         <w:t>Evaluation of the Master Thesis (from July 2023)</w:t>
       </w:r>
     </w:p>
@@ -5117,7 +5143,7 @@
           <w:lang w:val="en-US"/>
         </w:rPr>
       </w:pPr>
-      <w:hyperlink r:id="rId64" w:history="1">
+      <w:hyperlink r:id="rId66" w:history="1">
         <w:r>
           <w:rPr>
             <w:rStyle w:val="Collegamentoipertestuale"/>
@@ -5134,6 +5160,8 @@
       </w:r>
     </w:p>
     <w:sectPr>
+      <w:headerReference w:type="default" r:id="rId67"/>
+      <w:footerReference w:type="default" r:id="rId68"/>
       <w:pgSz w:w="11906" w:h="16838"/>
       <w:pgMar w:top="1417" w:right="1134" w:bottom="1134" w:left="1134" w:header="708" w:footer="708" w:gutter="0"/>
       <w:pgNumType w:start="0"/>
@@ -5143,6 +5171,118 @@
     </w:sectPr>
   </w:body>
 </w:document>
+</file>
+
+<file path=word/endnotes.xml><?xml version="1.0" encoding="utf-8"?>
+<w:endnotes xmlns:wpc="http://schemas.microsoft.com/office/word/2010/wordprocessingCanvas" xmlns:cx="http://schemas.microsoft.com/office/drawing/2014/chartex" xmlns:cx1="http://schemas.microsoft.com/office/drawing/2015/9/8/chartex" xmlns:cx2="http://schemas.microsoft.com/office/drawing/2015/10/21/chartex" xmlns:cx3="http://schemas.microsoft.com/office/drawing/2016/5/9/chartex" xmlns:cx4="http://schemas.microsoft.com/office/drawing/2016/5/10/chartex" xmlns:cx5="http://schemas.microsoft.com/office/drawing/2016/5/11/chartex" xmlns:cx6="http://schemas.microsoft.com/office/drawing/2016/5/12/chartex" xmlns:cx7="http://schemas.microsoft.com/office/drawing/2016/5/13/chartex" xmlns:cx8="http://schemas.microsoft.com/office/drawing/2016/5/14/chartex" xmlns:mc="http://schemas.openxmlformats.org/markup-compatibility/2006" xmlns:aink="http://schemas.microsoft.com/office/drawing/2016/ink" xmlns:am3d="http://schemas.microsoft.com/office/drawing/2017/model3d" xmlns:o="urn:schemas-microsoft-com:office:office" xmlns:oel="http://schemas.microsoft.com/office/2019/extlst" xmlns:r="http://schemas.openxmlformats.org/officeDocument/2006/relationships" xmlns:m="http://schemas.openxmlformats.org/officeDocument/2006/math" xmlns:v="urn:schemas-microsoft-com:vml" xmlns:wp14="http://schemas.microsoft.com/office/word/2010/wordprocessingDrawing" xmlns:wp="http://schemas.openxmlformats.org/drawingml/2006/wordprocessingDrawing" xmlns:w10="urn:schemas-microsoft-com:office:word" xmlns:w="http://schemas.openxmlformats.org/wordprocessingml/2006/main" xmlns:w14="http://schemas.microsoft.com/office/word/2010/wordml" xmlns:w15="http://schemas.microsoft.com/office/word/2012/wordml" xmlns:w16cex="http://schemas.microsoft.com/office/word/2018/wordml/cex" xmlns:w16cid="http://schemas.microsoft.com/office/word/2016/wordml/cid" xmlns:w16="http://schemas.microsoft.com/office/word/2018/wordml" xmlns:w16sdtdh="http://schemas.microsoft.com/office/word/2020/wordml/sdtdatahash" xmlns:w16se="http://schemas.microsoft.com/office/word/2015/wordml/symex" xmlns:wpg="http://schemas.microsoft.com/office/word/2010/wordprocessingGroup" xmlns:wpi="http://schemas.microsoft.com/office/word/2010/wordprocessingInk" xmlns:wne="http://schemas.microsoft.com/office/word/2006/wordml" xmlns:wps="http://schemas.microsoft.com/office/word/2010/wordprocessingShape" mc:Ignorable="w14 w15 w16se w16cid w16 w16cex w16sdtdh wp14">
+  <w:endnote w:type="separator" w:id="-1">
+    <w:p>
+      <w:pPr>
+        <w:spacing w:after="0" w:line="240" w:lineRule="auto"/>
+      </w:pPr>
+      <w:r>
+        <w:separator/>
+      </w:r>
+    </w:p>
+  </w:endnote>
+  <w:endnote w:type="continuationSeparator" w:id="0">
+    <w:p>
+      <w:pPr>
+        <w:spacing w:after="0" w:line="240" w:lineRule="auto"/>
+      </w:pPr>
+      <w:r>
+        <w:continuationSeparator/>
+      </w:r>
+    </w:p>
+  </w:endnote>
+</w:endnotes>
+</file>
+
+<file path=word/footer1.xml><?xml version="1.0" encoding="utf-8"?>
+<w:ftr xmlns:wpc="http://schemas.microsoft.com/office/word/2010/wordprocessingCanvas" xmlns:cx="http://schemas.microsoft.com/office/drawing/2014/chartex" xmlns:cx1="http://schemas.microsoft.com/office/drawing/2015/9/8/chartex" xmlns:cx2="http://schemas.microsoft.com/office/drawing/2015/10/21/chartex" xmlns:cx3="http://schemas.microsoft.com/office/drawing/2016/5/9/chartex" xmlns:cx4="http://schemas.microsoft.com/office/drawing/2016/5/10/chartex" xmlns:cx5="http://schemas.microsoft.com/office/drawing/2016/5/11/chartex" xmlns:cx6="http://schemas.microsoft.com/office/drawing/2016/5/12/chartex" xmlns:cx7="http://schemas.microsoft.com/office/drawing/2016/5/13/chartex" xmlns:cx8="http://schemas.microsoft.com/office/drawing/2016/5/14/chartex" xmlns:mc="http://schemas.openxmlformats.org/markup-compatibility/2006" xmlns:aink="http://schemas.microsoft.com/office/drawing/2016/ink" xmlns:am3d="http://schemas.microsoft.com/office/drawing/2017/model3d" xmlns:o="urn:schemas-microsoft-com:office:office" xmlns:oel="http://schemas.microsoft.com/office/2019/extlst" xmlns:r="http://schemas.openxmlformats.org/officeDocument/2006/relationships" xmlns:m="http://schemas.openxmlformats.org/officeDocument/2006/math" xmlns:v="urn:schemas-microsoft-com:vml" xmlns:wp14="http://schemas.microsoft.com/office/word/2010/wordprocessingDrawing" xmlns:wp="http://schemas.openxmlformats.org/drawingml/2006/wordprocessingDrawing" xmlns:w10="urn:schemas-microsoft-com:office:word" xmlns:w="http://schemas.openxmlformats.org/wordprocessingml/2006/main" xmlns:w14="http://schemas.microsoft.com/office/word/2010/wordml" xmlns:w15="http://schemas.microsoft.com/office/word/2012/wordml" xmlns:w16cex="http://schemas.microsoft.com/office/word/2018/wordml/cex" xmlns:w16cid="http://schemas.microsoft.com/office/word/2016/wordml/cid" xmlns:w16="http://schemas.microsoft.com/office/word/2018/wordml" xmlns:w16sdtdh="http://schemas.microsoft.com/office/word/2020/wordml/sdtdatahash" xmlns:w16se="http://schemas.microsoft.com/office/word/2015/wordml/symex" xmlns:wpg="http://schemas.microsoft.com/office/word/2010/wordprocessingGroup" xmlns:wpi="http://schemas.microsoft.com/office/word/2010/wordprocessingInk" xmlns:wne="http://schemas.microsoft.com/office/word/2006/wordml" xmlns:wps="http://schemas.microsoft.com/office/word/2010/wordprocessingShape" mc:Ignorable="w14 w15 w16se w16cid w16 w16cex w16sdtdh wp14">
+  <w:p>
+    <w:pPr>
+      <w:pStyle w:val="Pidipagina"/>
+      <w:rPr>
+        <w:i/>
+        <w:iCs/>
+      </w:rPr>
+    </w:pPr>
+    <w:r>
+      <w:rPr>
+        <w:i/>
+        <w:iCs/>
+      </w:rPr>
+      <w:t>Written by Gabriel R.</w:t>
+    </w:r>
+  </w:p>
+</w:ftr>
+</file>
+
+<file path=word/footnotes.xml><?xml version="1.0" encoding="utf-8"?>
+<w:footnotes xmlns:wpc="http://schemas.microsoft.com/office/word/2010/wordprocessingCanvas" xmlns:cx="http://schemas.microsoft.com/office/drawing/2014/chartex" xmlns:cx1="http://schemas.microsoft.com/office/drawing/2015/9/8/chartex" xmlns:cx2="http://schemas.microsoft.com/office/drawing/2015/10/21/chartex" xmlns:cx3="http://schemas.microsoft.com/office/drawing/2016/5/9/chartex" xmlns:cx4="http://schemas.microsoft.com/office/drawing/2016/5/10/chartex" xmlns:cx5="http://schemas.microsoft.com/office/drawing/2016/5/11/chartex" xmlns:cx6="http://schemas.microsoft.com/office/drawing/2016/5/12/chartex" xmlns:cx7="http://schemas.microsoft.com/office/drawing/2016/5/13/chartex" xmlns:cx8="http://schemas.microsoft.com/office/drawing/2016/5/14/chartex" xmlns:mc="http://schemas.openxmlformats.org/markup-compatibility/2006" xmlns:aink="http://schemas.microsoft.com/office/drawing/2016/ink" xmlns:am3d="http://schemas.microsoft.com/office/drawing/2017/model3d" xmlns:o="urn:schemas-microsoft-com:office:office" xmlns:oel="http://schemas.microsoft.com/office/2019/extlst" xmlns:r="http://schemas.openxmlformats.org/officeDocument/2006/relationships" xmlns:m="http://schemas.openxmlformats.org/officeDocument/2006/math" xmlns:v="urn:schemas-microsoft-com:vml" xmlns:wp14="http://schemas.microsoft.com/office/word/2010/wordprocessingDrawing" xmlns:wp="http://schemas.openxmlformats.org/drawingml/2006/wordprocessingDrawing" xmlns:w10="urn:schemas-microsoft-com:office:word" xmlns:w="http://schemas.openxmlformats.org/wordprocessingml/2006/main" xmlns:w14="http://schemas.microsoft.com/office/word/2010/wordml" xmlns:w15="http://schemas.microsoft.com/office/word/2012/wordml" xmlns:w16cex="http://schemas.microsoft.com/office/word/2018/wordml/cex" xmlns:w16cid="http://schemas.microsoft.com/office/word/2016/wordml/cid" xmlns:w16="http://schemas.microsoft.com/office/word/2018/wordml" xmlns:w16sdtdh="http://schemas.microsoft.com/office/word/2020/wordml/sdtdatahash" xmlns:w16se="http://schemas.microsoft.com/office/word/2015/wordml/symex" xmlns:wpg="http://schemas.microsoft.com/office/word/2010/wordprocessingGroup" xmlns:wpi="http://schemas.microsoft.com/office/word/2010/wordprocessingInk" xmlns:wne="http://schemas.microsoft.com/office/word/2006/wordml" xmlns:wps="http://schemas.microsoft.com/office/word/2010/wordprocessingShape" mc:Ignorable="w14 w15 w16se w16cid w16 w16cex w16sdtdh wp14">
+  <w:footnote w:type="separator" w:id="-1">
+    <w:p>
+      <w:pPr>
+        <w:spacing w:after="0" w:line="240" w:lineRule="auto"/>
+      </w:pPr>
+      <w:r>
+        <w:separator/>
+      </w:r>
+    </w:p>
+  </w:footnote>
+  <w:footnote w:type="continuationSeparator" w:id="0">
+    <w:p>
+      <w:pPr>
+        <w:spacing w:after="0" w:line="240" w:lineRule="auto"/>
+      </w:pPr>
+      <w:r>
+        <w:continuationSeparator/>
+      </w:r>
+    </w:p>
+  </w:footnote>
+</w:footnotes>
+</file>
+
+<file path=word/header1.xml><?xml version="1.0" encoding="utf-8"?>
+<w:hdr xmlns:wpc="http://schemas.microsoft.com/office/word/2010/wordprocessingCanvas" xmlns:cx="http://schemas.microsoft.com/office/drawing/2014/chartex" xmlns:cx1="http://schemas.microsoft.com/office/drawing/2015/9/8/chartex" xmlns:cx2="http://schemas.microsoft.com/office/drawing/2015/10/21/chartex" xmlns:cx3="http://schemas.microsoft.com/office/drawing/2016/5/9/chartex" xmlns:cx4="http://schemas.microsoft.com/office/drawing/2016/5/10/chartex" xmlns:cx5="http://schemas.microsoft.com/office/drawing/2016/5/11/chartex" xmlns:cx6="http://schemas.microsoft.com/office/drawing/2016/5/12/chartex" xmlns:cx7="http://schemas.microsoft.com/office/drawing/2016/5/13/chartex" xmlns:cx8="http://schemas.microsoft.com/office/drawing/2016/5/14/chartex" xmlns:mc="http://schemas.openxmlformats.org/markup-compatibility/2006" xmlns:aink="http://schemas.microsoft.com/office/drawing/2016/ink" xmlns:am3d="http://schemas.microsoft.com/office/drawing/2017/model3d" xmlns:o="urn:schemas-microsoft-com:office:office" xmlns:oel="http://schemas.microsoft.com/office/2019/extlst" xmlns:r="http://schemas.openxmlformats.org/officeDocument/2006/relationships" xmlns:m="http://schemas.openxmlformats.org/officeDocument/2006/math" xmlns:v="urn:schemas-microsoft-com:vml" xmlns:wp14="http://schemas.microsoft.com/office/word/2010/wordprocessingDrawing" xmlns:wp="http://schemas.openxmlformats.org/drawingml/2006/wordprocessingDrawing" xmlns:w10="urn:schemas-microsoft-com:office:word" xmlns:w="http://schemas.openxmlformats.org/wordprocessingml/2006/main" xmlns:w14="http://schemas.microsoft.com/office/word/2010/wordml" xmlns:w15="http://schemas.microsoft.com/office/word/2012/wordml" xmlns:w16cex="http://schemas.microsoft.com/office/word/2018/wordml/cex" xmlns:w16cid="http://schemas.microsoft.com/office/word/2016/wordml/cid" xmlns:w16="http://schemas.microsoft.com/office/word/2018/wordml" xmlns:w16sdtdh="http://schemas.microsoft.com/office/word/2020/wordml/sdtdatahash" xmlns:w16se="http://schemas.microsoft.com/office/word/2015/wordml/symex" xmlns:wpg="http://schemas.microsoft.com/office/word/2010/wordprocessingGroup" xmlns:wpi="http://schemas.microsoft.com/office/word/2010/wordprocessingInk" xmlns:wne="http://schemas.microsoft.com/office/word/2006/wordml" xmlns:wps="http://schemas.microsoft.com/office/word/2010/wordprocessingShape" mc:Ignorable="w14 w15 w16se w16cid w16 w16cex w16sdtdh wp14">
+  <w:sdt>
+    <w:sdtPr>
+      <w:id w:val="-1170171312"/>
+      <w:docPartObj>
+        <w:docPartGallery w:val="Page Numbers (Top of Page)"/>
+        <w:docPartUnique/>
+      </w:docPartObj>
+    </w:sdtPr>
+    <w:sdtContent>
+      <w:p>
+        <w:pPr>
+          <w:pStyle w:val="Intestazione"/>
+        </w:pPr>
+        <w:r>
+          <w:fldChar w:fldCharType="begin"/>
+        </w:r>
+        <w:r>
+          <w:instrText>PAGE   \* MERGEFORMAT</w:instrText>
+        </w:r>
+        <w:r>
+          <w:fldChar w:fldCharType="separate"/>
+        </w:r>
+        <w:r>
+          <w:t>2</w:t>
+        </w:r>
+        <w:r>
+          <w:fldChar w:fldCharType="end"/>
+        </w:r>
+      </w:p>
+    </w:sdtContent>
+  </w:sdt>
+  <w:p>
+    <w:pPr>
+      <w:pStyle w:val="Intestazione"/>
+    </w:pPr>
+  </w:p>
+</w:hdr>
 </file>
 
 <file path=word/numbering.xml><?xml version="1.0" encoding="utf-8"?>
@@ -6086,6 +6226,62 @@
       <w14:ligatures w14:val="none"/>
     </w:rPr>
   </w:style>
+  <w:style w:type="character" w:styleId="Collegamentovisitato">
+    <w:name w:val="FollowedHyperlink"/>
+    <w:basedOn w:val="Carpredefinitoparagrafo"/>
+    <w:uiPriority w:val="99"/>
+    <w:semiHidden/>
+    <w:unhideWhenUsed/>
+    <w:rsid w:val="009B6A0F"/>
+    <w:rPr>
+      <w:color w:val="954F72" w:themeColor="followedHyperlink"/>
+      <w:u w:val="single"/>
+    </w:rPr>
+  </w:style>
+  <w:style w:type="paragraph" w:styleId="Intestazione">
+    <w:name w:val="header"/>
+    <w:basedOn w:val="Normale"/>
+    <w:link w:val="IntestazioneCarattere"/>
+    <w:uiPriority w:val="99"/>
+    <w:unhideWhenUsed/>
+    <w:rsid w:val="00BE14B3"/>
+    <w:pPr>
+      <w:tabs>
+        <w:tab w:val="center" w:pos="4819"/>
+        <w:tab w:val="right" w:pos="9638"/>
+      </w:tabs>
+      <w:spacing w:after="0" w:line="240" w:lineRule="auto"/>
+    </w:pPr>
+  </w:style>
+  <w:style w:type="character" w:customStyle="1" w:styleId="IntestazioneCarattere">
+    <w:name w:val="Intestazione Carattere"/>
+    <w:basedOn w:val="Carpredefinitoparagrafo"/>
+    <w:link w:val="Intestazione"/>
+    <w:uiPriority w:val="99"/>
+    <w:rsid w:val="00BE14B3"/>
+  </w:style>
+  <w:style w:type="paragraph" w:styleId="Pidipagina">
+    <w:name w:val="footer"/>
+    <w:basedOn w:val="Normale"/>
+    <w:link w:val="PidipaginaCarattere"/>
+    <w:uiPriority w:val="99"/>
+    <w:unhideWhenUsed/>
+    <w:rsid w:val="00BE14B3"/>
+    <w:pPr>
+      <w:tabs>
+        <w:tab w:val="center" w:pos="4819"/>
+        <w:tab w:val="right" w:pos="9638"/>
+      </w:tabs>
+      <w:spacing w:after="0" w:line="240" w:lineRule="auto"/>
+    </w:pPr>
+  </w:style>
+  <w:style w:type="character" w:customStyle="1" w:styleId="PidipaginaCarattere">
+    <w:name w:val="Piè di pagina Carattere"/>
+    <w:basedOn w:val="Carpredefinitoparagrafo"/>
+    <w:link w:val="Pidipagina"/>
+    <w:uiPriority w:val="99"/>
+    <w:rsid w:val="00BE14B3"/>
+  </w:style>
 </w:styles>
 </file>
 
@@ -6227,6 +6423,7 @@
     <w:rsid w:val="00206107"/>
     <w:rsid w:val="00246ADD"/>
     <w:rsid w:val="002B7C65"/>
+    <w:rsid w:val="00397259"/>
     <w:rsid w:val="00545600"/>
     <w:rsid w:val="00AF449D"/>
     <w:rsid w:val="00EC5A2F"/>

</xml_diff>

<commit_message>
Moodle info, Study plan references and more
</commit_message>
<xml_diff>
--- a/FAQ/FAQ Computer Science.docx
+++ b/FAQ/FAQ Computer Science.docx
@@ -260,7 +260,7 @@
           <w:r>
             <w:fldChar w:fldCharType="separate"/>
           </w:r>
-          <w:hyperlink w:anchor="_Toc147492627" w:history="1">
+          <w:hyperlink w:anchor="_Toc148358190" w:history="1">
             <w:r>
               <w:rPr>
                 <w:rStyle w:val="Collegamentoipertestuale"/>
@@ -288,7 +288,7 @@
                 <w:noProof/>
                 <w:webHidden/>
               </w:rPr>
-              <w:instrText xml:space="preserve"> PAGEREF _Toc147492627 \h </w:instrText>
+              <w:instrText xml:space="preserve"> PAGEREF _Toc148358190 \h </w:instrText>
             </w:r>
             <w:r>
               <w:rPr>
@@ -331,7 +331,7 @@
               <w:lang w:eastAsia="it-IT"/>
             </w:rPr>
           </w:pPr>
-          <w:hyperlink w:anchor="_Toc147492628" w:history="1">
+          <w:hyperlink w:anchor="_Toc148358191" w:history="1">
             <w:r>
               <w:rPr>
                 <w:rStyle w:val="Collegamentoipertestuale"/>
@@ -359,7 +359,7 @@
                 <w:noProof/>
                 <w:webHidden/>
               </w:rPr>
-              <w:instrText xml:space="preserve"> PAGEREF _Toc147492628 \h </w:instrText>
+              <w:instrText xml:space="preserve"> PAGEREF _Toc148358191 \h </w:instrText>
             </w:r>
             <w:r>
               <w:rPr>
@@ -402,7 +402,7 @@
               <w:lang w:eastAsia="it-IT"/>
             </w:rPr>
           </w:pPr>
-          <w:hyperlink w:anchor="_Toc147492629" w:history="1">
+          <w:hyperlink w:anchor="_Toc148358192" w:history="1">
             <w:r>
               <w:rPr>
                 <w:rStyle w:val="Collegamentoipertestuale"/>
@@ -430,7 +430,7 @@
                 <w:noProof/>
                 <w:webHidden/>
               </w:rPr>
-              <w:instrText xml:space="preserve"> PAGEREF _Toc147492629 \h </w:instrText>
+              <w:instrText xml:space="preserve"> PAGEREF _Toc148358192 \h </w:instrText>
             </w:r>
             <w:r>
               <w:rPr>
@@ -473,7 +473,7 @@
               <w:lang w:eastAsia="it-IT"/>
             </w:rPr>
           </w:pPr>
-          <w:hyperlink w:anchor="_Toc147492630" w:history="1">
+          <w:hyperlink w:anchor="_Toc148358193" w:history="1">
             <w:r>
               <w:rPr>
                 <w:rStyle w:val="Collegamentoipertestuale"/>
@@ -501,7 +501,7 @@
                 <w:noProof/>
                 <w:webHidden/>
               </w:rPr>
-              <w:instrText xml:space="preserve"> PAGEREF _Toc147492630 \h </w:instrText>
+              <w:instrText xml:space="preserve"> PAGEREF _Toc148358193 \h </w:instrText>
             </w:r>
             <w:r>
               <w:rPr>
@@ -521,7 +521,7 @@
                 <w:noProof/>
                 <w:webHidden/>
               </w:rPr>
-              <w:t>10</w:t>
+              <w:t>11</w:t>
             </w:r>
             <w:r>
               <w:rPr>
@@ -544,7 +544,7 @@
               <w:lang w:eastAsia="it-IT"/>
             </w:rPr>
           </w:pPr>
-          <w:hyperlink w:anchor="_Toc147492631" w:history="1">
+          <w:hyperlink w:anchor="_Toc148358194" w:history="1">
             <w:r>
               <w:rPr>
                 <w:rStyle w:val="Collegamentoipertestuale"/>
@@ -572,7 +572,7 @@
                 <w:noProof/>
                 <w:webHidden/>
               </w:rPr>
-              <w:instrText xml:space="preserve"> PAGEREF _Toc147492631 \h </w:instrText>
+              <w:instrText xml:space="preserve"> PAGEREF _Toc148358194 \h </w:instrText>
             </w:r>
             <w:r>
               <w:rPr>
@@ -592,7 +592,7 @@
                 <w:noProof/>
                 <w:webHidden/>
               </w:rPr>
-              <w:t>12</w:t>
+              <w:t>13</w:t>
             </w:r>
             <w:r>
               <w:rPr>
@@ -615,7 +615,7 @@
               <w:lang w:eastAsia="it-IT"/>
             </w:rPr>
           </w:pPr>
-          <w:hyperlink w:anchor="_Toc147492632" w:history="1">
+          <w:hyperlink w:anchor="_Toc148358195" w:history="1">
             <w:r>
               <w:rPr>
                 <w:rStyle w:val="Collegamentoipertestuale"/>
@@ -643,7 +643,7 @@
                 <w:noProof/>
                 <w:webHidden/>
               </w:rPr>
-              <w:instrText xml:space="preserve"> PAGEREF _Toc147492632 \h </w:instrText>
+              <w:instrText xml:space="preserve"> PAGEREF _Toc148358195 \h </w:instrText>
             </w:r>
             <w:r>
               <w:rPr>
@@ -663,7 +663,7 @@
                 <w:noProof/>
                 <w:webHidden/>
               </w:rPr>
-              <w:t>12</w:t>
+              <w:t>14</w:t>
             </w:r>
             <w:r>
               <w:rPr>
@@ -709,7 +709,7 @@
           <w:lang w:val="en-US"/>
         </w:rPr>
       </w:pPr>
-      <w:bookmarkStart w:id="0" w:name="_Toc147492627"/>
+      <w:bookmarkStart w:id="0" w:name="_Toc148358190"/>
       <w:r>
         <w:rPr>
           <w:lang w:val="en-US"/>
@@ -1444,7 +1444,7 @@
           <w:lang w:val="en-US"/>
         </w:rPr>
       </w:pPr>
-      <w:bookmarkStart w:id="1" w:name="_Toc147492628"/>
+      <w:bookmarkStart w:id="1" w:name="_Toc148358191"/>
       <w:r>
         <w:rPr>
           <w:lang w:val="en-US"/>
@@ -1891,13 +1891,6 @@
           <w:lang w:val="en-US"/>
         </w:rPr>
       </w:pPr>
-    </w:p>
-    <w:p>
-      <w:pPr>
-        <w:rPr>
-          <w:lang w:val="en-US"/>
-        </w:rPr>
-      </w:pPr>
       <w:r>
         <w:rPr>
           <w:lang w:val="en-US"/>
@@ -1935,13 +1928,6 @@
         </w:rPr>
         <w:t>) and the first university fee of the year.</w:t>
       </w:r>
-    </w:p>
-    <w:p>
-      <w:pPr>
-        <w:rPr>
-          <w:lang w:val="en-US"/>
-        </w:rPr>
-      </w:pPr>
     </w:p>
     <w:p>
       <w:pPr>
@@ -2054,12 +2040,29 @@
     </w:p>
     <w:p>
       <w:pPr>
+        <w:rPr>
+          <w:rFonts w:asciiTheme="majorHAnsi" w:eastAsiaTheme="majorEastAsia" w:hAnsiTheme="majorHAnsi" w:cstheme="majorBidi"/>
+          <w:color w:val="2F5496" w:themeColor="accent1" w:themeShade="BF"/>
+          <w:sz w:val="32"/>
+          <w:szCs w:val="32"/>
+          <w:lang w:val="en-US"/>
+        </w:rPr>
+      </w:pPr>
+      <w:r>
+        <w:rPr>
+          <w:lang w:val="en-US"/>
+        </w:rPr>
+        <w:br w:type="page"/>
+      </w:r>
+    </w:p>
+    <w:p>
+      <w:pPr>
         <w:pStyle w:val="Titolo1"/>
         <w:rPr>
           <w:lang w:val="en-US"/>
         </w:rPr>
       </w:pPr>
-      <w:bookmarkStart w:id="2" w:name="_Toc147492629"/>
+      <w:bookmarkStart w:id="2" w:name="_Toc148358192"/>
       <w:r>
         <w:rPr>
           <w:lang w:val="en-US"/>
@@ -2936,6 +2939,54 @@
     </w:p>
     <w:p>
       <w:pPr>
+        <w:rPr>
+          <w:lang w:val="en-US"/>
+        </w:rPr>
+      </w:pPr>
+      <w:r>
+        <w:rPr>
+          <w:lang w:val="en-US"/>
+        </w:rPr>
+        <w:t>You fill find an unofficial but very good template of study plan here:</w:t>
+      </w:r>
+    </w:p>
+    <w:p>
+      <w:pPr>
+        <w:rPr>
+          <w:lang w:val="en-US"/>
+        </w:rPr>
+      </w:pPr>
+      <w:hyperlink r:id="rId39" w:history="1">
+        <w:r>
+          <w:rPr>
+            <w:rStyle w:val="Collegamentoipertestuale"/>
+            <w:lang w:val="en-US"/>
+          </w:rPr>
+          <w:t>https://docs.google.com/document/d/1KKeVbj_22G6qgHtxQXVQluMV1ZtUgJtLloeNB3uUe9s</w:t>
+        </w:r>
+      </w:hyperlink>
+      <w:r>
+        <w:rPr>
+          <w:lang w:val="en-US"/>
+        </w:rPr>
+        <w:t xml:space="preserve"> </w:t>
+      </w:r>
+    </w:p>
+    <w:p>
+      <w:pPr>
+        <w:rPr>
+          <w:lang w:val="en-US"/>
+        </w:rPr>
+      </w:pPr>
+      <w:r>
+        <w:rPr>
+          <w:lang w:val="en-US"/>
+        </w:rPr>
+        <w:t>Another important thing:</w:t>
+      </w:r>
+    </w:p>
+    <w:p>
+      <w:pPr>
         <w:pStyle w:val="Paragrafoelenco"/>
         <w:numPr>
           <w:ilvl w:val="0"/>
@@ -2971,7 +3022,7 @@
           <w:lang w:val="en-US"/>
         </w:rPr>
       </w:pPr>
-      <w:hyperlink r:id="rId39" w:history="1">
+      <w:hyperlink r:id="rId40" w:history="1">
         <w:r>
           <w:rPr>
             <w:rStyle w:val="Collegamentoipertestuale"/>
@@ -3012,9 +3063,9 @@
           <w:lang w:val="en-US"/>
         </w:rPr>
         <w:drawing>
-          <wp:inline distT="0" distB="0" distL="0" distR="0" wp14:anchorId="5E9B83D4" wp14:editId="4DC04F4C">
-            <wp:extent cx="4786842" cy="2909454"/>
-            <wp:effectExtent l="0" t="0" r="0" b="5715"/>
+          <wp:inline distT="0" distB="0" distL="0" distR="0" wp14:anchorId="5E9B83D4" wp14:editId="7399418B">
+            <wp:extent cx="4237496" cy="2575560"/>
+            <wp:effectExtent l="0" t="0" r="0" b="0"/>
             <wp:docPr id="103922840" name="Immagine 1" descr="Immagine che contiene testo, schermata, Carattere&#10;&#10;Descrizione generata automaticamente"/>
             <wp:cNvGraphicFramePr>
               <a:graphicFrameLocks xmlns:a="http://schemas.openxmlformats.org/drawingml/2006/main" noChangeAspect="1"/>
@@ -3027,7 +3078,7 @@
                     <pic:cNvPicPr/>
                   </pic:nvPicPr>
                   <pic:blipFill>
-                    <a:blip r:embed="rId40"/>
+                    <a:blip r:embed="rId41"/>
                     <a:stretch>
                       <a:fillRect/>
                     </a:stretch>
@@ -3035,7 +3086,7 @@
                   <pic:spPr>
                     <a:xfrm>
                       <a:off x="0" y="0"/>
-                      <a:ext cx="4796543" cy="2915350"/>
+                      <a:ext cx="4248285" cy="2582118"/>
                     </a:xfrm>
                     <a:prstGeom prst="rect">
                       <a:avLst/>
@@ -3115,7 +3166,7 @@
           <w:lang w:val="en-US"/>
         </w:rPr>
       </w:pPr>
-      <w:hyperlink r:id="rId41" w:history="1">
+      <w:hyperlink r:id="rId42" w:history="1">
         <w:r>
           <w:rPr>
             <w:rStyle w:val="Collegamentoipertestuale"/>
@@ -3129,6 +3180,42 @@
           <w:lang w:val="en-US"/>
         </w:rPr>
         <w:t xml:space="preserve"> </w:t>
+      </w:r>
+    </w:p>
+    <w:p>
+      <w:pPr>
+        <w:pStyle w:val="Paragrafoelenco"/>
+        <w:numPr>
+          <w:ilvl w:val="0"/>
+          <w:numId w:val="1"/>
+        </w:numPr>
+        <w:rPr>
+          <w:lang w:val="en-US"/>
+        </w:rPr>
+      </w:pPr>
+      <w:r>
+        <w:rPr>
+          <w:lang w:val="en-US"/>
+        </w:rPr>
+        <w:t>A Moodle is basically the course page where you will have access to material, recordings in case, communications, etc.</w:t>
+      </w:r>
+    </w:p>
+    <w:p>
+      <w:pPr>
+        <w:pStyle w:val="Paragrafoelenco"/>
+        <w:numPr>
+          <w:ilvl w:val="1"/>
+          <w:numId w:val="1"/>
+        </w:numPr>
+        <w:rPr>
+          <w:lang w:val="en-US"/>
+        </w:rPr>
+      </w:pPr>
+      <w:r>
+        <w:rPr>
+          <w:lang w:val="en-US"/>
+        </w:rPr>
+        <w:t>Only you subscribe to a certain Moodle, you can have access to announcements aka mail from the teacher/recorded lessons (otherwise you will have no privileges to see)</w:t>
       </w:r>
     </w:p>
     <w:p>
@@ -3182,7 +3269,7 @@
                     <pic:cNvPicPr/>
                   </pic:nvPicPr>
                   <pic:blipFill>
-                    <a:blip r:embed="rId42"/>
+                    <a:blip r:embed="rId43"/>
                     <a:stretch>
                       <a:fillRect/>
                     </a:stretch>
@@ -3225,6 +3312,24 @@
       <w:pPr>
         <w:pStyle w:val="Paragrafoelenco"/>
         <w:numPr>
+          <w:ilvl w:val="1"/>
+          <w:numId w:val="1"/>
+        </w:numPr>
+        <w:rPr>
+          <w:lang w:val="en-US"/>
+        </w:rPr>
+      </w:pPr>
+      <w:r>
+        <w:rPr>
+          <w:lang w:val="en-US"/>
+        </w:rPr>
+        <w:t>In case, sometimes the key works for some people, but not everyone for some reason; tell the teacher in case</w:t>
+      </w:r>
+    </w:p>
+    <w:p>
+      <w:pPr>
+        <w:pStyle w:val="Paragrafoelenco"/>
+        <w:numPr>
           <w:ilvl w:val="0"/>
           <w:numId w:val="1"/>
         </w:numPr>
@@ -3264,7 +3369,7 @@
           <w:lang w:val="en-US"/>
         </w:rPr>
       </w:pPr>
-      <w:hyperlink r:id="rId43" w:history="1">
+      <w:hyperlink r:id="rId44" w:history="1">
         <w:r>
           <w:rPr>
             <w:rStyle w:val="Collegamentoipertestuale"/>
@@ -3321,7 +3426,7 @@
           <w:lang w:val="en-US"/>
         </w:rPr>
       </w:pPr>
-      <w:hyperlink r:id="rId44" w:history="1">
+      <w:hyperlink r:id="rId45" w:history="1">
         <w:r>
           <w:rPr>
             <w:rStyle w:val="Collegamentoipertestuale"/>
@@ -3378,7 +3483,7 @@
           <w:lang w:val="en-US"/>
         </w:rPr>
       </w:pPr>
-      <w:hyperlink r:id="rId45" w:history="1">
+      <w:hyperlink r:id="rId46" w:history="1">
         <w:r>
           <w:rPr>
             <w:rStyle w:val="Collegamentoipertestuale"/>
@@ -3410,69 +3515,6 @@
           <w:lang w:val="en-US"/>
         </w:rPr>
         <w:t>To have all the proper material for any course, highly advised to ask for the MEGA cloud, clicking the form here:</w:t>
-      </w:r>
-    </w:p>
-    <w:p>
-      <w:pPr>
-        <w:pStyle w:val="Paragrafoelenco"/>
-        <w:numPr>
-          <w:ilvl w:val="1"/>
-          <w:numId w:val="1"/>
-        </w:numPr>
-        <w:rPr>
-          <w:lang w:val="en-US"/>
-        </w:rPr>
-      </w:pPr>
-      <w:hyperlink r:id="rId46" w:history="1">
-        <w:r>
-          <w:rPr>
-            <w:rStyle w:val="Collegamentoipertestuale"/>
-            <w:lang w:val="en-US"/>
-          </w:rPr>
-          <w:t>https://goo.gl/forms/e1q9GhYeqwEh4uNn1</w:t>
-        </w:r>
-      </w:hyperlink>
-      <w:r>
-        <w:rPr>
-          <w:lang w:val="en-US"/>
-        </w:rPr>
-        <w:t xml:space="preserve"> </w:t>
-      </w:r>
-    </w:p>
-    <w:p>
-      <w:pPr>
-        <w:pStyle w:val="Paragrafoelenco"/>
-        <w:numPr>
-          <w:ilvl w:val="0"/>
-          <w:numId w:val="1"/>
-        </w:numPr>
-        <w:rPr>
-          <w:lang w:val="en-US"/>
-        </w:rPr>
-      </w:pPr>
-      <w:r>
-        <w:rPr>
-          <w:lang w:val="en-US"/>
-        </w:rPr>
-        <w:t>There you will be accepted as soon as an admin will see your request; takes time (they all work, don’t stress them out)</w:t>
-      </w:r>
-    </w:p>
-    <w:p>
-      <w:pPr>
-        <w:pStyle w:val="Paragrafoelenco"/>
-        <w:numPr>
-          <w:ilvl w:val="0"/>
-          <w:numId w:val="1"/>
-        </w:numPr>
-        <w:rPr>
-          <w:lang w:val="en-US"/>
-        </w:rPr>
-      </w:pPr>
-      <w:r>
-        <w:rPr>
-          <w:lang w:val="en-US"/>
-        </w:rPr>
-        <w:t>Inside the following site, you can also check the timetables for each course:</w:t>
       </w:r>
     </w:p>
     <w:p>
@@ -3504,14 +3546,91 @@
     </w:p>
     <w:p>
       <w:pPr>
-        <w:rPr>
-          <w:lang w:val="en-US"/>
-        </w:rPr>
-      </w:pPr>
-      <w:r>
-        <w:rPr>
-          <w:lang w:val="en-US"/>
-        </w:rPr>
+        <w:pStyle w:val="Paragrafoelenco"/>
+        <w:numPr>
+          <w:ilvl w:val="0"/>
+          <w:numId w:val="1"/>
+        </w:numPr>
+        <w:rPr>
+          <w:lang w:val="en-US"/>
+        </w:rPr>
+      </w:pPr>
+      <w:r>
+        <w:rPr>
+          <w:lang w:val="en-US"/>
+        </w:rPr>
+        <w:t>There you will be accepted as soon as an admin will see your request; takes time (they all work, don’t stress them out)</w:t>
+      </w:r>
+    </w:p>
+    <w:p>
+      <w:pPr>
+        <w:pStyle w:val="Paragrafoelenco"/>
+        <w:numPr>
+          <w:ilvl w:val="0"/>
+          <w:numId w:val="1"/>
+        </w:numPr>
+        <w:rPr>
+          <w:lang w:val="en-US"/>
+        </w:rPr>
+      </w:pPr>
+      <w:r>
+        <w:rPr>
+          <w:lang w:val="en-US"/>
+        </w:rPr>
+        <w:t>Inside the following site, you can also check the timetables for each course:</w:t>
+      </w:r>
+    </w:p>
+    <w:p>
+      <w:pPr>
+        <w:pStyle w:val="Paragrafoelenco"/>
+        <w:numPr>
+          <w:ilvl w:val="1"/>
+          <w:numId w:val="1"/>
+        </w:numPr>
+        <w:rPr>
+          <w:lang w:val="en-US"/>
+        </w:rPr>
+      </w:pPr>
+      <w:hyperlink r:id="rId48" w:history="1">
+        <w:r>
+          <w:rPr>
+            <w:rStyle w:val="Collegamentoipertestuale"/>
+            <w:lang w:val="en-US"/>
+          </w:rPr>
+          <w:t>https://goo.gl/forms/e1q9GhYeqwEh4uNn1</w:t>
+        </w:r>
+      </w:hyperlink>
+      <w:r>
+        <w:rPr>
+          <w:lang w:val="en-US"/>
+        </w:rPr>
+        <w:t xml:space="preserve"> </w:t>
+      </w:r>
+    </w:p>
+    <w:p>
+      <w:pPr>
+        <w:rPr>
+          <w:lang w:val="en-US"/>
+        </w:rPr>
+      </w:pPr>
+      <w:r>
+        <w:rPr>
+          <w:lang w:val="en-US"/>
+        </w:rPr>
+        <w:br w:type="page"/>
+      </w:r>
+    </w:p>
+    <w:p>
+      <w:pPr>
+        <w:rPr>
+          <w:lang w:val="en-US"/>
+        </w:rPr>
+      </w:pPr>
+      <w:r>
+        <w:rPr>
+          <w:lang w:val="en-US"/>
+        </w:rPr>
+        <w:lastRenderedPageBreak/>
         <w:t>Other useful things:</w:t>
       </w:r>
     </w:p>
@@ -3610,7 +3729,7 @@
           <w:lang w:val="en-US"/>
         </w:rPr>
       </w:pPr>
-      <w:hyperlink r:id="rId48" w:history="1">
+      <w:hyperlink r:id="rId49" w:history="1">
         <w:r>
           <w:rPr>
             <w:rStyle w:val="Collegamentoipertestuale"/>
@@ -3649,7 +3768,7 @@
           <w:lang w:val="en-US"/>
         </w:rPr>
       </w:pPr>
-      <w:hyperlink r:id="rId49" w:history="1">
+      <w:hyperlink r:id="rId50" w:history="1">
         <w:r>
           <w:rPr>
             <w:rStyle w:val="Collegamentoipertestuale"/>
@@ -3678,7 +3797,7 @@
           <w:lang w:val="en-US"/>
         </w:rPr>
       </w:pPr>
-      <w:bookmarkStart w:id="3" w:name="_Toc147492630"/>
+      <w:bookmarkStart w:id="3" w:name="_Toc148358193"/>
       <w:r>
         <w:rPr>
           <w:lang w:val="en-US"/>
@@ -3712,7 +3831,7 @@
         </w:rPr>
         <w:t xml:space="preserve">: </w:t>
       </w:r>
-      <w:hyperlink r:id="rId50" w:history="1">
+      <w:hyperlink r:id="rId51" w:history="1">
         <w:r>
           <w:rPr>
             <w:rStyle w:val="Collegamentoipertestuale"/>
@@ -3740,7 +3859,7 @@
         </w:rPr>
         <w:t xml:space="preserve">You can also have a comprehensive view here: </w:t>
       </w:r>
-      <w:hyperlink r:id="rId51" w:history="1">
+      <w:hyperlink r:id="rId52" w:history="1">
         <w:r>
           <w:rPr>
             <w:rStyle w:val="Collegamentoipertestuale"/>
@@ -3816,7 +3935,7 @@
                     <pic:cNvPicPr/>
                   </pic:nvPicPr>
                   <pic:blipFill>
-                    <a:blip r:embed="rId52"/>
+                    <a:blip r:embed="rId53"/>
                     <a:stretch>
                       <a:fillRect/>
                     </a:stretch>
@@ -3864,7 +3983,7 @@
                     <pic:cNvPicPr/>
                   </pic:nvPicPr>
                   <pic:blipFill>
-                    <a:blip r:embed="rId53"/>
+                    <a:blip r:embed="rId54"/>
                     <a:stretch>
                       <a:fillRect/>
                     </a:stretch>
@@ -3964,7 +4083,7 @@
                     <pic:cNvPicPr/>
                   </pic:nvPicPr>
                   <pic:blipFill>
-                    <a:blip r:embed="rId54"/>
+                    <a:blip r:embed="rId55"/>
                     <a:stretch>
                       <a:fillRect/>
                     </a:stretch>
@@ -4012,7 +4131,7 @@
                     <pic:cNvPicPr/>
                   </pic:nvPicPr>
                   <pic:blipFill>
-                    <a:blip r:embed="rId55"/>
+                    <a:blip r:embed="rId56"/>
                     <a:stretch>
                       <a:fillRect/>
                     </a:stretch>
@@ -4235,6 +4354,13 @@
     <w:p>
       <w:pPr>
         <w:rPr>
+          <w:lang w:val="en-US"/>
+        </w:rPr>
+      </w:pPr>
+    </w:p>
+    <w:p>
+      <w:pPr>
+        <w:rPr>
           <w:rFonts w:asciiTheme="majorHAnsi" w:eastAsiaTheme="majorEastAsia" w:hAnsiTheme="majorHAnsi" w:cstheme="majorBidi"/>
           <w:color w:val="2F5496" w:themeColor="accent1" w:themeShade="BF"/>
           <w:sz w:val="32"/>
@@ -4246,6 +4372,12 @@
         <w:rPr>
           <w:lang w:val="en-US"/>
         </w:rPr>
+        <w:t>Keep in mind you can do whatever you want (follow as many courses as you like). No one forces you to do anything, as you can see from the structure of this degree, it’s almost completely free. But this is strictly advised to not go insane and to have somewhat of an order to try your best.</w:t>
+      </w:r>
+      <w:r>
+        <w:rPr>
+          <w:lang w:val="en-US"/>
+        </w:rPr>
         <w:br w:type="page"/>
       </w:r>
     </w:p>
@@ -4256,7 +4388,7 @@
           <w:lang w:val="en-US"/>
         </w:rPr>
       </w:pPr>
-      <w:bookmarkStart w:id="4" w:name="_Toc147492631"/>
+      <w:bookmarkStart w:id="4" w:name="_Toc148358194"/>
       <w:r>
         <w:rPr>
           <w:lang w:val="en-US"/>
@@ -4272,14 +4404,13 @@
           <w:lang w:val="en-US"/>
         </w:rPr>
       </w:pPr>
-      <w:bookmarkStart w:id="5" w:name="_Toc147492632"/>
       <w:r>
         <w:rPr>
           <w:lang w:val="en-US"/>
         </w:rPr>
         <w:t xml:space="preserve">Reference site: </w:t>
       </w:r>
-      <w:hyperlink r:id="rId56" w:history="1">
+      <w:hyperlink r:id="rId57" w:history="1">
         <w:r>
           <w:rPr>
             <w:rStyle w:val="Collegamentoipertestuale"/>
@@ -4322,7 +4453,7 @@
                     <pic:cNvPicPr/>
                   </pic:nvPicPr>
                   <pic:blipFill>
-                    <a:blip r:embed="rId57"/>
+                    <a:blip r:embed="rId58"/>
                     <a:stretch>
                       <a:fillRect/>
                     </a:stretch>
@@ -4368,7 +4499,7 @@
         </w:rPr>
         <w:t xml:space="preserve">Remember or notice that, if you have a certification, you can have it recognized officially via the rules listed here: </w:t>
       </w:r>
-      <w:hyperlink r:id="rId58" w:history="1">
+      <w:hyperlink r:id="rId59" w:history="1">
         <w:r>
           <w:rPr>
             <w:rStyle w:val="Collegamentoipertestuale"/>
@@ -4396,105 +4527,77 @@
         </w:rPr>
         <w:t xml:space="preserve">Concretely, as said inside: </w:t>
       </w:r>
-      <w:hyperlink r:id="rId59" w:history="1">
-        <w:r>
-          <w:rPr>
-            <w:rStyle w:val="Collegamentoipertestuale"/>
-            <w:lang w:val="en-US"/>
-          </w:rPr>
-          <w:t>https://www.scienze.unipd</w:t>
-        </w:r>
-        <w:r>
-          <w:rPr>
-            <w:rStyle w:val="Collegamentoipertestuale"/>
-            <w:lang w:val="en-US"/>
-          </w:rPr>
-          <w:t>.</w:t>
-        </w:r>
-        <w:r>
-          <w:rPr>
-            <w:rStyle w:val="Collegamentoipertestuale"/>
-            <w:lang w:val="en-US"/>
-          </w:rPr>
-          <w:t>it/inglese-lm-2223/</w:t>
-        </w:r>
-      </w:hyperlink>
-      <w:r>
-        <w:rPr>
-          <w:lang w:val="en-US"/>
-        </w:rPr>
-        <w:t xml:space="preserve"> </w:t>
-      </w:r>
-    </w:p>
-    <w:p>
-      <w:pPr>
-        <w:pStyle w:val="Paragrafoelenco"/>
-        <w:numPr>
-          <w:ilvl w:val="0"/>
-          <w:numId w:val="1"/>
-        </w:numPr>
-        <w:rPr>
-          <w:lang w:val="en-US"/>
-        </w:rPr>
-      </w:pPr>
-      <w:r>
-        <w:rPr>
-          <w:lang w:val="en-US"/>
-        </w:rPr>
-        <w:t>We do have to take an oral test to pass, having it booked inside the CLA website. Here you will find more information</w:t>
-      </w:r>
-      <w:r>
-        <w:rPr>
-          <w:lang w:val="en-US"/>
-        </w:rPr>
-        <w:t xml:space="preserve"> about a preparatory course (</w:t>
-      </w:r>
-      <w:r>
-        <w:rPr>
-          <w:u w:val="single"/>
-          <w:lang w:val="en-US"/>
-        </w:rPr>
-        <w:t>not mandatory</w:t>
-      </w:r>
-      <w:r>
-        <w:rPr>
-          <w:lang w:val="en-US"/>
-        </w:rPr>
-        <w:t xml:space="preserve"> to take the exam):</w:t>
-      </w:r>
-    </w:p>
-    <w:p>
-      <w:pPr>
-        <w:pStyle w:val="Paragrafoelenco"/>
-        <w:numPr>
-          <w:ilvl w:val="1"/>
-          <w:numId w:val="1"/>
-        </w:numPr>
-        <w:rPr>
-          <w:lang w:val="en-US"/>
-        </w:rPr>
-      </w:pPr>
       <w:hyperlink r:id="rId60" w:history="1">
         <w:r>
           <w:rPr>
             <w:rStyle w:val="Collegamentoipertestuale"/>
             <w:lang w:val="en-US"/>
           </w:rPr>
-          <w:t>https://cla.unipd.it/attivita</w:t>
+          <w:t>https://www.scienze.unipd.it/inglese-lm-2223/</w:t>
         </w:r>
+      </w:hyperlink>
+      <w:r>
+        <w:rPr>
+          <w:lang w:val="en-US"/>
+        </w:rPr>
+        <w:t xml:space="preserve"> </w:t>
+      </w:r>
+    </w:p>
+    <w:p>
+      <w:pPr>
+        <w:pStyle w:val="Paragrafoelenco"/>
+        <w:numPr>
+          <w:ilvl w:val="0"/>
+          <w:numId w:val="1"/>
+        </w:numPr>
+        <w:rPr>
+          <w:lang w:val="en-US"/>
+        </w:rPr>
+      </w:pPr>
+      <w:r>
+        <w:rPr>
+          <w:lang w:val="en-US"/>
+        </w:rPr>
+        <w:t>We do have to take an oral test to pass, having it booked inside the CLA website. Here you will find more information</w:t>
+      </w:r>
+      <w:r>
+        <w:rPr>
+          <w:lang w:val="en-US"/>
+        </w:rPr>
+        <w:t xml:space="preserve"> about a preparatory course (</w:t>
+      </w:r>
+      <w:r>
+        <w:rPr>
+          <w:u w:val="single"/>
+          <w:lang w:val="en-US"/>
+        </w:rPr>
+        <w:t>not mandatory</w:t>
+      </w:r>
+      <w:r>
+        <w:rPr>
+          <w:lang w:val="en-US"/>
+        </w:rPr>
+        <w:t xml:space="preserve"> to take the exam):</w:t>
+      </w:r>
+    </w:p>
+    <w:p>
+      <w:pPr>
+        <w:pStyle w:val="Paragrafoelenco"/>
+        <w:numPr>
+          <w:ilvl w:val="1"/>
+          <w:numId w:val="1"/>
+        </w:numPr>
+        <w:rPr>
+          <w:lang w:val="en-US"/>
+        </w:rPr>
+      </w:pPr>
+      <w:hyperlink r:id="rId61" w:history="1">
         <w:r>
           <w:rPr>
             <w:rStyle w:val="Collegamentoipertestuale"/>
             <w:lang w:val="en-US"/>
           </w:rPr>
-          <w:t>/</w:t>
-        </w:r>
-        <w:r>
-          <w:rPr>
-            <w:rStyle w:val="Collegamentoipertestuale"/>
-            <w:lang w:val="en-US"/>
-          </w:rPr>
-          <w:t>corsi/corso-tal-b2-speaking/</w:t>
+          <w:t>https://cla.unipd.it/attivita/corsi/corso-tal-b2-speaking/</w:t>
         </w:r>
       </w:hyperlink>
       <w:r>
@@ -4547,7 +4650,7 @@
           <w:lang w:val="en-US"/>
         </w:rPr>
       </w:pPr>
-      <w:hyperlink r:id="rId61" w:history="1">
+      <w:hyperlink r:id="rId62" w:history="1">
         <w:r>
           <w:rPr>
             <w:rStyle w:val="Collegamentoipertestuale"/>
@@ -4602,7 +4705,7 @@
                     <pic:cNvPicPr/>
                   </pic:nvPicPr>
                   <pic:blipFill>
-                    <a:blip r:embed="rId62"/>
+                    <a:blip r:embed="rId63"/>
                     <a:stretch>
                       <a:fillRect/>
                     </a:stretch>
@@ -4662,7 +4765,7 @@
         <w:lastRenderedPageBreak/>
         <w:t xml:space="preserve">Inside of: </w:t>
       </w:r>
-      <w:hyperlink r:id="rId63" w:history="1">
+      <w:hyperlink r:id="rId64" w:history="1">
         <w:r>
           <w:rPr>
             <w:rStyle w:val="Collegamentoipertestuale"/>
@@ -4727,6 +4830,7 @@
           <w:lang w:val="en-US"/>
         </w:rPr>
       </w:pPr>
+      <w:bookmarkStart w:id="5" w:name="_Toc148358195"/>
       <w:r>
         <w:rPr>
           <w:lang w:val="en-US"/>
@@ -4770,7 +4874,7 @@
                     <pic:cNvPicPr/>
                   </pic:nvPicPr>
                   <pic:blipFill>
-                    <a:blip r:embed="rId64"/>
+                    <a:blip r:embed="rId65"/>
                     <a:stretch>
                       <a:fillRect/>
                     </a:stretch>
@@ -4812,7 +4916,7 @@
                     <pic:cNvPicPr/>
                   </pic:nvPicPr>
                   <pic:blipFill>
-                    <a:blip r:embed="rId65"/>
+                    <a:blip r:embed="rId66"/>
                     <a:stretch>
                       <a:fillRect/>
                     </a:stretch>
@@ -5143,7 +5247,7 @@
           <w:lang w:val="en-US"/>
         </w:rPr>
       </w:pPr>
-      <w:hyperlink r:id="rId66" w:history="1">
+      <w:hyperlink r:id="rId67" w:history="1">
         <w:r>
           <w:rPr>
             <w:rStyle w:val="Collegamentoipertestuale"/>
@@ -5160,8 +5264,8 @@
       </w:r>
     </w:p>
     <w:sectPr>
-      <w:headerReference w:type="default" r:id="rId67"/>
-      <w:footerReference w:type="default" r:id="rId68"/>
+      <w:headerReference w:type="default" r:id="rId68"/>
+      <w:footerReference w:type="default" r:id="rId69"/>
       <w:pgSz w:w="11906" w:h="16838"/>
       <w:pgMar w:top="1417" w:right="1134" w:bottom="1134" w:left="1134" w:header="708" w:footer="708" w:gutter="0"/>
       <w:pgNumType w:start="0"/>
@@ -6425,6 +6529,7 @@
     <w:rsid w:val="002B7C65"/>
     <w:rsid w:val="00397259"/>
     <w:rsid w:val="00545600"/>
+    <w:rsid w:val="007C26F6"/>
     <w:rsid w:val="00AF449D"/>
     <w:rsid w:val="00EC5A2F"/>
     <w:rsid w:val="00FD025D"/>

</xml_diff>

<commit_message>
More precise info about enrolling
</commit_message>
<xml_diff>
--- a/FAQ/FAQ Computer Science.docx
+++ b/FAQ/FAQ Computer Science.docx
@@ -1926,7 +1926,13 @@
         <w:rPr>
           <w:lang w:val="en-US"/>
         </w:rPr>
-        <w:t>) and the first university fee of the year.</w:t>
+        <w:t>) and the first university fee of the year</w:t>
+      </w:r>
+      <w:r>
+        <w:rPr>
+          <w:lang w:val="en-US"/>
+        </w:rPr>
+        <w:t xml:space="preserve"> should appear in the reserved area. </w:t>
       </w:r>
     </w:p>
     <w:p>
@@ -2045,13 +2051,9 @@
           <w:color w:val="2F5496" w:themeColor="accent1" w:themeShade="BF"/>
           <w:sz w:val="32"/>
           <w:szCs w:val="32"/>
-          <w:lang w:val="en-US"/>
-        </w:rPr>
-      </w:pPr>
-      <w:r>
-        <w:rPr>
-          <w:lang w:val="en-US"/>
-        </w:rPr>
+        </w:rPr>
+      </w:pPr>
+      <w:r>
         <w:br w:type="page"/>
       </w:r>
     </w:p>
@@ -4622,21 +4624,7 @@
         <w:rPr>
           <w:lang w:val="en-US"/>
         </w:rPr>
-        <w:t xml:space="preserve">Here you can effectively see a </w:t>
-      </w:r>
-      <w:proofErr w:type="gramStart"/>
-      <w:r>
-        <w:rPr>
-          <w:lang w:val="en-US"/>
-        </w:rPr>
-        <w:t>mock</w:t>
-      </w:r>
-      <w:proofErr w:type="gramEnd"/>
-      <w:r>
-        <w:rPr>
-          <w:lang w:val="en-US"/>
-        </w:rPr>
-        <w:t xml:space="preserve"> of the oral test here:</w:t>
+        <w:t>Here you can effectively see a mock of the oral test here:</w:t>
       </w:r>
     </w:p>
     <w:p>
@@ -6415,7 +6403,7 @@
           <w:r>
             <w:rPr>
               <w:rFonts w:asciiTheme="majorHAnsi" w:eastAsiaTheme="majorEastAsia" w:hAnsiTheme="majorHAnsi" w:cstheme="majorBidi"/>
-              <w:color w:val="4472C4" w:themeColor="accent1"/>
+              <w:color w:val="156082" w:themeColor="accent1"/>
               <w:sz w:val="88"/>
               <w:szCs w:val="88"/>
             </w:rPr>
@@ -6446,7 +6434,7 @@
           </w:pPr>
           <w:r>
             <w:rPr>
-              <w:color w:val="4472C4" w:themeColor="accent1"/>
+              <w:color w:val="156082" w:themeColor="accent1"/>
               <w:sz w:val="28"/>
               <w:szCs w:val="28"/>
             </w:rPr>
@@ -6503,6 +6491,18 @@
     <w:pitch w:val="variable"/>
     <w:sig w:usb0="E4002EFF" w:usb1="C200247B" w:usb2="00000009" w:usb3="00000000" w:csb0="000001FF" w:csb1="00000000"/>
   </w:font>
+  <w:font w:name="Aptos">
+    <w:charset w:val="00"/>
+    <w:family w:val="swiss"/>
+    <w:pitch w:val="variable"/>
+    <w:sig w:usb0="20000287" w:usb1="00000003" w:usb2="00000000" w:usb3="00000000" w:csb0="0000019F" w:csb1="00000000"/>
+  </w:font>
+  <w:font w:name="Aptos Display">
+    <w:charset w:val="00"/>
+    <w:family w:val="swiss"/>
+    <w:pitch w:val="variable"/>
+    <w:sig w:usb0="20000287" w:usb1="00000003" w:usb2="00000000" w:usb3="00000000" w:csb0="0000019F" w:csb1="00000000"/>
+  </w:font>
 </w:fonts>
 </file>
 
@@ -6531,6 +6531,7 @@
     <w:rsid w:val="00545600"/>
     <w:rsid w:val="007C26F6"/>
     <w:rsid w:val="00AF449D"/>
+    <w:rsid w:val="00B14B0E"/>
     <w:rsid w:val="00EC5A2F"/>
     <w:rsid w:val="00FD025D"/>
   </w:rsids>

</xml_diff>